<commit_message>
Hallo Steven; voorkennis bijgewerkt
</commit_message>
<xml_diff>
--- a/Final/Voorkennis.docx
+++ b/Final/Voorkennis.docx
@@ -130,8 +130,13 @@
             <w:vMerge w:val="restart"/>
           </w:tcPr>
           <w:p>
-            <w:r>
-              <w:t>Binary Tree search</w:t>
+            <w:proofErr w:type="spellStart"/>
+            <w:r>
+              <w:t>Binary</w:t>
+            </w:r>
+            <w:proofErr w:type="spellEnd"/>
+            <w:r>
+              <w:t xml:space="preserve"> Tree search</w:t>
             </w:r>
           </w:p>
         </w:tc>
@@ -230,8 +235,13 @@
             <w:vMerge w:val="restart"/>
           </w:tcPr>
           <w:p>
-            <w:r>
-              <w:t>Breadth-First Search</w:t>
+            <w:proofErr w:type="spellStart"/>
+            <w:r>
+              <w:t>Breadth</w:t>
+            </w:r>
+            <w:proofErr w:type="spellEnd"/>
+            <w:r>
+              <w:t>-First Search</w:t>
             </w:r>
           </w:p>
         </w:tc>
@@ -326,8 +336,21 @@
           </w:tcPr>
           <w:p>
             <w:r>
-              <w:t>A* Pathfinding Algorithm</w:t>
-            </w:r>
+              <w:t xml:space="preserve">A* </w:t>
+            </w:r>
+            <w:proofErr w:type="spellStart"/>
+            <w:r>
+              <w:t>Pathfinding</w:t>
+            </w:r>
+            <w:proofErr w:type="spellEnd"/>
+            <w:r>
+              <w:t xml:space="preserve"> </w:t>
+            </w:r>
+            <w:proofErr w:type="spellStart"/>
+            <w:r>
+              <w:t>Algorithm</w:t>
+            </w:r>
+            <w:proofErr w:type="spellEnd"/>
           </w:p>
         </w:tc>
         <w:tc>
@@ -685,9 +708,19 @@
             <w:tcW w:w="2689" w:type="dxa"/>
           </w:tcPr>
           <w:p>
-            <w:r>
-              <w:t>Exercise Ideas</w:t>
-            </w:r>
+            <w:proofErr w:type="spellStart"/>
+            <w:r>
+              <w:t>Exercise</w:t>
+            </w:r>
+            <w:proofErr w:type="spellEnd"/>
+            <w:r>
+              <w:t xml:space="preserve"> </w:t>
+            </w:r>
+            <w:proofErr w:type="spellStart"/>
+            <w:r>
+              <w:t>Ideas</w:t>
+            </w:r>
+            <w:proofErr w:type="spellEnd"/>
           </w:p>
         </w:tc>
         <w:tc>
@@ -733,7 +766,15 @@
           </w:tcPr>
           <w:p>
             <w:r>
-              <w:t>Intelligence and Learning Intro 2</w:t>
+              <w:t xml:space="preserve">Intelligence </w:t>
+            </w:r>
+            <w:proofErr w:type="spellStart"/>
+            <w:r>
+              <w:t>and</w:t>
+            </w:r>
+            <w:proofErr w:type="spellEnd"/>
+            <w:r>
+              <w:t xml:space="preserve"> Learning Intro 2</w:t>
             </w:r>
           </w:p>
         </w:tc>
@@ -783,9 +824,19 @@
             <w:vMerge w:val="restart"/>
           </w:tcPr>
           <w:p>
-            <w:r>
-              <w:t>Genetic Algorihm</w:t>
-            </w:r>
+            <w:proofErr w:type="spellStart"/>
+            <w:r>
+              <w:t>Genetic</w:t>
+            </w:r>
+            <w:proofErr w:type="spellEnd"/>
+            <w:r>
+              <w:t xml:space="preserve"> </w:t>
+            </w:r>
+            <w:proofErr w:type="spellStart"/>
+            <w:r>
+              <w:t>Algorihm</w:t>
+            </w:r>
+            <w:proofErr w:type="spellEnd"/>
           </w:p>
         </w:tc>
         <w:tc>
@@ -1093,8 +1144,6 @@
             <w:r>
               <w:t xml:space="preserve">7 – 6 – 2017 </w:t>
             </w:r>
-            <w:bookmarkStart w:id="0" w:name="_GoBack"/>
-            <w:bookmarkEnd w:id="0"/>
           </w:p>
         </w:tc>
       </w:tr>
@@ -1136,6 +1185,12 @@
             <w:pPr>
               <w:cnfStyle w:val="000000000000" w:firstRow="0" w:lastRow="0" w:firstColumn="0" w:lastColumn="0" w:oddVBand="0" w:evenVBand="0" w:oddHBand="0" w:evenHBand="0" w:firstRowFirstColumn="0" w:firstRowLastColumn="0" w:lastRowFirstColumn="0" w:lastRowLastColumn="0"/>
             </w:pPr>
+            <w:r>
+              <w:t>10</w:t>
+            </w:r>
+            <w:r>
+              <w:t xml:space="preserve"> – 6 – 2017</w:t>
+            </w:r>
           </w:p>
         </w:tc>
       </w:tr>
@@ -1180,6 +1235,12 @@
             <w:pPr>
               <w:cnfStyle w:val="000000100000" w:firstRow="0" w:lastRow="0" w:firstColumn="0" w:lastColumn="0" w:oddVBand="0" w:evenVBand="0" w:oddHBand="1" w:evenHBand="0" w:firstRowFirstColumn="0" w:firstRowLastColumn="0" w:lastRowFirstColumn="0" w:lastRowLastColumn="0"/>
             </w:pPr>
+            <w:r>
+              <w:t>10</w:t>
+            </w:r>
+            <w:r>
+              <w:t xml:space="preserve"> – 6 – 2017</w:t>
+            </w:r>
           </w:p>
         </w:tc>
       </w:tr>
@@ -1221,6 +1282,12 @@
             <w:pPr>
               <w:cnfStyle w:val="000000000000" w:firstRow="0" w:lastRow="0" w:firstColumn="0" w:lastColumn="0" w:oddVBand="0" w:evenVBand="0" w:oddHBand="0" w:evenHBand="0" w:firstRowFirstColumn="0" w:firstRowLastColumn="0" w:lastRowFirstColumn="0" w:lastRowLastColumn="0"/>
             </w:pPr>
+            <w:r>
+              <w:t>10</w:t>
+            </w:r>
+            <w:r>
+              <w:t xml:space="preserve"> – 6 – 2017</w:t>
+            </w:r>
           </w:p>
         </w:tc>
       </w:tr>
@@ -1235,7 +1302,68 @@
             <w:vMerge w:val="restart"/>
           </w:tcPr>
           <w:p>
-            <w:r>
+            <w:pPr>
+              <w:rPr>
+                <w:b w:val="0"/>
+                <w:lang w:val="en-GB"/>
+              </w:rPr>
+            </w:pPr>
+            <w:r>
+              <w:rPr>
+                <w:b w:val="0"/>
+                <w:lang w:val="en-GB"/>
+              </w:rPr>
+              <w:t>Autonomous agents and steering</w:t>
+            </w:r>
+          </w:p>
+          <w:p>
+            <w:pPr>
+              <w:rPr>
+                <w:b w:val="0"/>
+                <w:lang w:val="en-GB"/>
+              </w:rPr>
+            </w:pPr>
+            <w:r>
+              <w:rPr>
+                <w:b w:val="0"/>
+                <w:lang w:val="en-GB"/>
+              </w:rPr>
+              <w:t xml:space="preserve">Steering </w:t>
+            </w:r>
+            <w:proofErr w:type="spellStart"/>
+            <w:r>
+              <w:rPr>
+                <w:b w:val="0"/>
+                <w:lang w:val="en-GB"/>
+              </w:rPr>
+              <w:t>behaviors</w:t>
+            </w:r>
+            <w:proofErr w:type="spellEnd"/>
+            <w:r>
+              <w:rPr>
+                <w:b w:val="0"/>
+                <w:lang w:val="en-GB"/>
+              </w:rPr>
+              <w:t>: seek</w:t>
+            </w:r>
+          </w:p>
+          <w:p>
+            <w:pPr>
+              <w:rPr>
+                <w:lang w:val="en-GB"/>
+              </w:rPr>
+            </w:pPr>
+          </w:p>
+          <w:p>
+            <w:pPr>
+              <w:rPr>
+                <w:lang w:val="en-GB"/>
+              </w:rPr>
+            </w:pPr>
+            <w:r>
+              <w:rPr>
+                <w:lang w:val="en-GB"/>
+              </w:rPr>
               <w:t>Evolutionary Steering</w:t>
             </w:r>
           </w:p>
@@ -1253,63 +1381,94 @@
                 <w:rPr>
                   <w:rStyle w:val="Hyperlink"/>
                 </w:rPr>
-                <w:t>https://www.youtube.com/watch?v=flxOkx0yLrY&amp;index=12&amp;list=PLRqwX-V7Uu6bw4n02JP28QDuUdNi3EXxJ</w:t>
-              </w:r>
-            </w:hyperlink>
-            <w:r>
-              <w:t xml:space="preserve"> </w:t>
-            </w:r>
-          </w:p>
-        </w:tc>
-        <w:tc>
-          <w:tcPr>
-            <w:tcW w:w="1837" w:type="dxa"/>
-          </w:tcPr>
-          <w:p>
-            <w:pPr>
-              <w:cnfStyle w:val="000000100000" w:firstRow="0" w:lastRow="0" w:firstColumn="0" w:lastColumn="0" w:oddVBand="0" w:evenVBand="0" w:oddHBand="1" w:evenHBand="0" w:firstRowFirstColumn="0" w:firstRowLastColumn="0" w:lastRowFirstColumn="0" w:lastRowLastColumn="0"/>
-            </w:pPr>
-          </w:p>
-        </w:tc>
-      </w:tr>
-      <w:tr>
-        <w:tc>
-          <w:tcPr>
-            <w:cnfStyle w:val="001000000000" w:firstRow="0" w:lastRow="0" w:firstColumn="1" w:lastColumn="0" w:oddVBand="0" w:evenVBand="0" w:oddHBand="0" w:evenHBand="0" w:firstRowFirstColumn="0" w:firstRowLastColumn="0" w:lastRowFirstColumn="0" w:lastRowLastColumn="0"/>
-            <w:tcW w:w="2689" w:type="dxa"/>
-            <w:vMerge/>
-          </w:tcPr>
-          <w:p/>
-        </w:tc>
-        <w:tc>
-          <w:tcPr>
-            <w:tcW w:w="5953" w:type="dxa"/>
-          </w:tcPr>
-          <w:p>
-            <w:pPr>
-              <w:cnfStyle w:val="000000000000" w:firstRow="0" w:lastRow="0" w:firstColumn="0" w:lastColumn="0" w:oddVBand="0" w:evenVBand="0" w:oddHBand="0" w:evenHBand="0" w:firstRowFirstColumn="0" w:firstRowLastColumn="0" w:lastRowFirstColumn="0" w:lastRowLastColumn="0"/>
+                <w:t>https://www.youtube.com/watch?v=JIz2L4tn5kM</w:t>
+              </w:r>
+            </w:hyperlink>
+            <w:r>
+              <w:t xml:space="preserve"> </w:t>
+            </w:r>
+          </w:p>
+          <w:p>
+            <w:pPr>
+              <w:cnfStyle w:val="000000100000" w:firstRow="0" w:lastRow="0" w:firstColumn="0" w:lastColumn="0" w:oddVBand="0" w:evenVBand="0" w:oddHBand="1" w:evenHBand="0" w:firstRowFirstColumn="0" w:firstRowLastColumn="0" w:lastRowFirstColumn="0" w:lastRowLastColumn="0"/>
+            </w:pPr>
+          </w:p>
+        </w:tc>
+        <w:tc>
+          <w:tcPr>
+            <w:tcW w:w="1837" w:type="dxa"/>
+          </w:tcPr>
+          <w:p>
+            <w:pPr>
+              <w:cnfStyle w:val="000000100000" w:firstRow="0" w:lastRow="0" w:firstColumn="0" w:lastColumn="0" w:oddVBand="0" w:evenVBand="0" w:oddHBand="1" w:evenHBand="0" w:firstRowFirstColumn="0" w:firstRowLastColumn="0" w:lastRowFirstColumn="0" w:lastRowLastColumn="0"/>
+            </w:pPr>
+            <w:r>
+              <w:t>10</w:t>
+            </w:r>
+            <w:r>
+              <w:t xml:space="preserve"> – 6 – 2017</w:t>
+            </w:r>
+          </w:p>
+        </w:tc>
+      </w:tr>
+      <w:tr>
+        <w:tc>
+          <w:tcPr>
+            <w:cnfStyle w:val="001000000000" w:firstRow="0" w:lastRow="0" w:firstColumn="1" w:lastColumn="0" w:oddVBand="0" w:evenVBand="0" w:oddHBand="0" w:evenHBand="0" w:firstRowFirstColumn="0" w:firstRowLastColumn="0" w:lastRowFirstColumn="0" w:lastRowLastColumn="0"/>
+            <w:tcW w:w="2689" w:type="dxa"/>
+            <w:vMerge/>
+          </w:tcPr>
+          <w:p>
+            <w:pPr>
+              <w:rPr>
+                <w:b w:val="0"/>
+                <w:lang w:val="en-GB"/>
+              </w:rPr>
+            </w:pPr>
+          </w:p>
+        </w:tc>
+        <w:tc>
+          <w:tcPr>
+            <w:tcW w:w="5953" w:type="dxa"/>
+          </w:tcPr>
+          <w:p>
+            <w:pPr>
+              <w:cnfStyle w:val="000000000000" w:firstRow="0" w:lastRow="0" w:firstColumn="0" w:lastColumn="0" w:oddVBand="0" w:evenVBand="0" w:oddHBand="0" w:evenHBand="0" w:firstRowFirstColumn="0" w:firstRowLastColumn="0" w:lastRowFirstColumn="0" w:lastRowLastColumn="0"/>
+              <w:rPr>
+                <w:lang w:val="en-GB"/>
+              </w:rPr>
             </w:pPr>
             <w:hyperlink r:id="rId29" w:history="1">
               <w:r>
                 <w:rPr>
                   <w:rStyle w:val="Hyperlink"/>
-                </w:rPr>
-                <w:t>https://www.youtube.com/watch?v=XaOVH8ZSRNA&amp;index=13&amp;list=PLRqwX-V7Uu6bw4n02JP28QDuUdNi3EXxJ</w:t>
-              </w:r>
-            </w:hyperlink>
-            <w:r>
-              <w:t xml:space="preserve"> </w:t>
-            </w:r>
-          </w:p>
-        </w:tc>
-        <w:tc>
-          <w:tcPr>
-            <w:tcW w:w="1837" w:type="dxa"/>
-          </w:tcPr>
-          <w:p>
-            <w:pPr>
-              <w:cnfStyle w:val="000000000000" w:firstRow="0" w:lastRow="0" w:firstColumn="0" w:lastColumn="0" w:oddVBand="0" w:evenVBand="0" w:oddHBand="0" w:evenHBand="0" w:firstRowFirstColumn="0" w:firstRowLastColumn="0" w:lastRowFirstColumn="0" w:lastRowLastColumn="0"/>
-            </w:pPr>
+                  <w:lang w:val="en-GB"/>
+                </w:rPr>
+                <w:t>https://www.youtube.com/watch?v=4zhJlkGQTvU</w:t>
+              </w:r>
+            </w:hyperlink>
+            <w:r>
+              <w:rPr>
+                <w:lang w:val="en-GB"/>
+              </w:rPr>
+              <w:t xml:space="preserve"> </w:t>
+            </w:r>
+          </w:p>
+        </w:tc>
+        <w:tc>
+          <w:tcPr>
+            <w:tcW w:w="1837" w:type="dxa"/>
+          </w:tcPr>
+          <w:p>
+            <w:pPr>
+              <w:cnfStyle w:val="000000000000" w:firstRow="0" w:lastRow="0" w:firstColumn="0" w:lastColumn="0" w:oddVBand="0" w:evenVBand="0" w:oddHBand="0" w:evenHBand="0" w:firstRowFirstColumn="0" w:firstRowLastColumn="0" w:lastRowFirstColumn="0" w:lastRowLastColumn="0"/>
+            </w:pPr>
+            <w:r>
+              <w:t>10</w:t>
+            </w:r>
+            <w:r>
+              <w:t xml:space="preserve"> – 6 – 2017</w:t>
+            </w:r>
           </w:p>
         </w:tc>
       </w:tr>
@@ -1323,6 +1482,59 @@
             <w:tcW w:w="2689" w:type="dxa"/>
             <w:vMerge/>
           </w:tcPr>
+          <w:p>
+            <w:pPr>
+              <w:rPr>
+                <w:lang w:val="en-GB"/>
+              </w:rPr>
+            </w:pPr>
+          </w:p>
+        </w:tc>
+        <w:tc>
+          <w:tcPr>
+            <w:tcW w:w="5953" w:type="dxa"/>
+          </w:tcPr>
+          <w:p>
+            <w:pPr>
+              <w:cnfStyle w:val="000000100000" w:firstRow="0" w:lastRow="0" w:firstColumn="0" w:lastColumn="0" w:oddVBand="0" w:evenVBand="0" w:oddHBand="1" w:evenHBand="0" w:firstRowFirstColumn="0" w:firstRowLastColumn="0" w:lastRowFirstColumn="0" w:lastRowLastColumn="0"/>
+            </w:pPr>
+            <w:hyperlink r:id="rId30" w:history="1">
+              <w:r>
+                <w:rPr>
+                  <w:rStyle w:val="Hyperlink"/>
+                </w:rPr>
+                <w:t>https://www.youtube.com/watch?v=flxOkx0yLrY&amp;index=12&amp;list=PLRqwX-V7Uu6bw4n02JP28QDuUdNi3EXxJ</w:t>
+              </w:r>
+            </w:hyperlink>
+            <w:r>
+              <w:t xml:space="preserve"> </w:t>
+            </w:r>
+          </w:p>
+        </w:tc>
+        <w:tc>
+          <w:tcPr>
+            <w:tcW w:w="1837" w:type="dxa"/>
+          </w:tcPr>
+          <w:p>
+            <w:pPr>
+              <w:cnfStyle w:val="000000100000" w:firstRow="0" w:lastRow="0" w:firstColumn="0" w:lastColumn="0" w:oddVBand="0" w:evenVBand="0" w:oddHBand="1" w:evenHBand="0" w:firstRowFirstColumn="0" w:firstRowLastColumn="0" w:lastRowFirstColumn="0" w:lastRowLastColumn="0"/>
+            </w:pPr>
+            <w:r>
+              <w:t>10</w:t>
+            </w:r>
+            <w:r>
+              <w:t xml:space="preserve"> – 6 – 2017</w:t>
+            </w:r>
+          </w:p>
+        </w:tc>
+      </w:tr>
+      <w:tr>
+        <w:tc>
+          <w:tcPr>
+            <w:cnfStyle w:val="001000000000" w:firstRow="0" w:lastRow="0" w:firstColumn="1" w:lastColumn="0" w:oddVBand="0" w:evenVBand="0" w:oddHBand="0" w:evenHBand="0" w:firstRowFirstColumn="0" w:firstRowLastColumn="0" w:lastRowFirstColumn="0" w:lastRowLastColumn="0"/>
+            <w:tcW w:w="2689" w:type="dxa"/>
+            <w:vMerge/>
+          </w:tcPr>
           <w:p/>
         </w:tc>
         <w:tc>
@@ -1331,47 +1543,6 @@
           </w:tcPr>
           <w:p>
             <w:pPr>
-              <w:cnfStyle w:val="000000100000" w:firstRow="0" w:lastRow="0" w:firstColumn="0" w:lastColumn="0" w:oddVBand="0" w:evenVBand="0" w:oddHBand="1" w:evenHBand="0" w:firstRowFirstColumn="0" w:firstRowLastColumn="0" w:lastRowFirstColumn="0" w:lastRowLastColumn="0"/>
-            </w:pPr>
-            <w:hyperlink r:id="rId30" w:history="1">
-              <w:r>
-                <w:rPr>
-                  <w:rStyle w:val="Hyperlink"/>
-                </w:rPr>
-                <w:t>https://www.youtube.com/watch?v=vZUWTlK7D2Q&amp;index=14&amp;list=PLRqwX-V7Uu6bw4n02JP28QDuUdNi3EXxJ</w:t>
-              </w:r>
-            </w:hyperlink>
-            <w:r>
-              <w:t xml:space="preserve"> </w:t>
-            </w:r>
-          </w:p>
-        </w:tc>
-        <w:tc>
-          <w:tcPr>
-            <w:tcW w:w="1837" w:type="dxa"/>
-          </w:tcPr>
-          <w:p>
-            <w:pPr>
-              <w:cnfStyle w:val="000000100000" w:firstRow="0" w:lastRow="0" w:firstColumn="0" w:lastColumn="0" w:oddVBand="0" w:evenVBand="0" w:oddHBand="1" w:evenHBand="0" w:firstRowFirstColumn="0" w:firstRowLastColumn="0" w:lastRowFirstColumn="0" w:lastRowLastColumn="0"/>
-            </w:pPr>
-          </w:p>
-        </w:tc>
-      </w:tr>
-      <w:tr>
-        <w:tc>
-          <w:tcPr>
-            <w:cnfStyle w:val="001000000000" w:firstRow="0" w:lastRow="0" w:firstColumn="1" w:lastColumn="0" w:oddVBand="0" w:evenVBand="0" w:oddHBand="0" w:evenHBand="0" w:firstRowFirstColumn="0" w:firstRowLastColumn="0" w:lastRowFirstColumn="0" w:lastRowLastColumn="0"/>
-            <w:tcW w:w="2689" w:type="dxa"/>
-            <w:vMerge/>
-          </w:tcPr>
-          <w:p/>
-        </w:tc>
-        <w:tc>
-          <w:tcPr>
-            <w:tcW w:w="5953" w:type="dxa"/>
-          </w:tcPr>
-          <w:p>
-            <w:pPr>
               <w:cnfStyle w:val="000000000000" w:firstRow="0" w:lastRow="0" w:firstColumn="0" w:lastColumn="0" w:oddVBand="0" w:evenVBand="0" w:oddHBand="0" w:evenHBand="0" w:firstRowFirstColumn="0" w:firstRowLastColumn="0" w:lastRowFirstColumn="0" w:lastRowLastColumn="0"/>
             </w:pPr>
             <w:hyperlink r:id="rId31" w:history="1">
@@ -1379,24 +1550,32 @@
                 <w:rPr>
                   <w:rStyle w:val="Hyperlink"/>
                 </w:rPr>
-                <w:t>https://www.youtube.com/watch?v=ykOcaInciBI&amp;index=15&amp;list=PLRqwX-V7Uu6bw4n02JP28QDuUdNi3EXxJ</w:t>
-              </w:r>
-            </w:hyperlink>
-            <w:r>
-              <w:t xml:space="preserve"> </w:t>
-            </w:r>
-          </w:p>
-        </w:tc>
-        <w:tc>
-          <w:tcPr>
-            <w:tcW w:w="1837" w:type="dxa"/>
-          </w:tcPr>
-          <w:p>
-            <w:pPr>
-              <w:cnfStyle w:val="000000000000" w:firstRow="0" w:lastRow="0" w:firstColumn="0" w:lastColumn="0" w:oddVBand="0" w:evenVBand="0" w:oddHBand="0" w:evenHBand="0" w:firstRowFirstColumn="0" w:firstRowLastColumn="0" w:lastRowFirstColumn="0" w:lastRowLastColumn="0"/>
-            </w:pPr>
-          </w:p>
-        </w:tc>
+                <w:t>https://www.youtube.com/watch?v=XaOVH8ZSRNA&amp;index=13&amp;list=PLRqwX-V7Uu6bw4n02JP28QDuUdNi3EXxJ</w:t>
+              </w:r>
+            </w:hyperlink>
+            <w:r>
+              <w:t xml:space="preserve"> </w:t>
+            </w:r>
+          </w:p>
+        </w:tc>
+        <w:tc>
+          <w:tcPr>
+            <w:tcW w:w="1837" w:type="dxa"/>
+          </w:tcPr>
+          <w:p>
+            <w:pPr>
+              <w:cnfStyle w:val="000000000000" w:firstRow="0" w:lastRow="0" w:firstColumn="0" w:lastColumn="0" w:oddVBand="0" w:evenVBand="0" w:oddHBand="0" w:evenHBand="0" w:firstRowFirstColumn="0" w:firstRowLastColumn="0" w:lastRowFirstColumn="0" w:lastRowLastColumn="0"/>
+            </w:pPr>
+            <w:r>
+              <w:t>10</w:t>
+            </w:r>
+            <w:r>
+              <w:t xml:space="preserve"> – 6 – 2017</w:t>
+            </w:r>
+          </w:p>
+        </w:tc>
+        <w:bookmarkStart w:id="0" w:name="_GoBack"/>
+        <w:bookmarkEnd w:id="0"/>
       </w:tr>
       <w:tr>
         <w:trPr>
@@ -1423,202 +1602,63 @@
                 <w:rPr>
                   <w:rStyle w:val="Hyperlink"/>
                 </w:rPr>
-                <w:t>https://www.youtube.com/watch?v=VnFF5V5DS8s&amp;list=PLRqwX-V7Uu6bw4n02JP28QDuUdNi3EXxJ&amp;index=16</w:t>
-              </w:r>
-            </w:hyperlink>
-            <w:r>
-              <w:t xml:space="preserve"> </w:t>
-            </w:r>
-          </w:p>
-        </w:tc>
-        <w:tc>
-          <w:tcPr>
-            <w:tcW w:w="1837" w:type="dxa"/>
-          </w:tcPr>
-          <w:p>
-            <w:pPr>
-              <w:cnfStyle w:val="000000100000" w:firstRow="0" w:lastRow="0" w:firstColumn="0" w:lastColumn="0" w:oddVBand="0" w:evenVBand="0" w:oddHBand="1" w:evenHBand="0" w:firstRowFirstColumn="0" w:firstRowLastColumn="0" w:lastRowFirstColumn="0" w:lastRowLastColumn="0"/>
-            </w:pPr>
-          </w:p>
-        </w:tc>
-      </w:tr>
-      <w:tr>
-        <w:tc>
-          <w:tcPr>
-            <w:cnfStyle w:val="001000000000" w:firstRow="0" w:lastRow="0" w:firstColumn="1" w:lastColumn="0" w:oddVBand="0" w:evenVBand="0" w:oddHBand="0" w:evenHBand="0" w:firstRowFirstColumn="0" w:firstRowLastColumn="0" w:lastRowFirstColumn="0" w:lastRowLastColumn="0"/>
-            <w:tcW w:w="2689" w:type="dxa"/>
-            <w:vMerge w:val="restart"/>
-          </w:tcPr>
-          <w:p>
-            <w:pPr>
-              <w:rPr>
-                <w:lang w:val="en-GB"/>
-              </w:rPr>
-            </w:pPr>
-            <w:r>
-              <w:rPr>
-                <w:lang w:val="en-GB"/>
-              </w:rPr>
-              <w:t xml:space="preserve">Traveling Salesperson - </w:t>
-            </w:r>
-            <w:r>
-              <w:rPr>
-                <w:lang w:val="en-GB"/>
-              </w:rPr>
-              <w:br/>
-            </w:r>
-          </w:p>
-          <w:p>
-            <w:pPr>
-              <w:rPr>
-                <w:b w:val="0"/>
-                <w:lang w:val="en-GB"/>
-              </w:rPr>
-            </w:pPr>
-            <w:r>
-              <w:rPr>
-                <w:b w:val="0"/>
-                <w:lang w:val="en-GB"/>
-              </w:rPr>
-              <w:t>Lexicographic order</w:t>
-            </w:r>
-          </w:p>
-          <w:p>
-            <w:pPr>
-              <w:rPr>
-                <w:b w:val="0"/>
-                <w:lang w:val="en-GB"/>
-              </w:rPr>
-            </w:pPr>
-          </w:p>
-          <w:p>
-            <w:pPr>
-              <w:rPr>
-                <w:b w:val="0"/>
-                <w:lang w:val="en-GB"/>
-              </w:rPr>
-            </w:pPr>
-            <w:r>
-              <w:rPr>
-                <w:b w:val="0"/>
-                <w:lang w:val="en-GB"/>
-              </w:rPr>
-              <w:t>Salesperson + lexiographic</w:t>
-            </w:r>
-          </w:p>
-          <w:p>
-            <w:pPr>
-              <w:rPr>
-                <w:b w:val="0"/>
-                <w:lang w:val="en-GB"/>
-              </w:rPr>
-            </w:pPr>
-          </w:p>
-          <w:p>
-            <w:pPr>
-              <w:rPr>
-                <w:b w:val="0"/>
-                <w:lang w:val="en-GB"/>
-              </w:rPr>
-            </w:pPr>
-            <w:r>
-              <w:rPr>
-                <w:b w:val="0"/>
-                <w:lang w:val="en-GB"/>
-              </w:rPr>
-              <w:t xml:space="preserve">Salesperson + </w:t>
-            </w:r>
-            <w:r>
-              <w:rPr>
-                <w:b w:val="0"/>
-                <w:lang w:val="en-GB"/>
-              </w:rPr>
-              <w:t>Evolutionary Algorithm</w:t>
-            </w:r>
-          </w:p>
-          <w:p>
-            <w:pPr>
-              <w:rPr>
-                <w:b w:val="0"/>
-                <w:lang w:val="en-GB"/>
-              </w:rPr>
-            </w:pPr>
-          </w:p>
-          <w:p>
-            <w:pPr>
-              <w:rPr>
-                <w:b w:val="0"/>
-                <w:lang w:val="en-GB"/>
-              </w:rPr>
-            </w:pPr>
-            <w:r>
-              <w:rPr>
-                <w:b w:val="0"/>
-                <w:lang w:val="en-GB"/>
-              </w:rPr>
-              <w:t xml:space="preserve">Salesperson + </w:t>
-            </w:r>
-            <w:r>
-              <w:rPr>
-                <w:b w:val="0"/>
-                <w:lang w:val="en-GB"/>
-              </w:rPr>
-              <w:t>Evolutionary Algorithm</w:t>
-            </w:r>
-            <w:r>
-              <w:rPr>
-                <w:b w:val="0"/>
-                <w:lang w:val="en-GB"/>
-              </w:rPr>
-              <w:t xml:space="preserve"> + crossover</w:t>
-            </w:r>
-          </w:p>
-        </w:tc>
-        <w:tc>
-          <w:tcPr>
-            <w:tcW w:w="5953" w:type="dxa"/>
-          </w:tcPr>
-          <w:p>
-            <w:pPr>
-              <w:cnfStyle w:val="000000000000" w:firstRow="0" w:lastRow="0" w:firstColumn="0" w:lastColumn="0" w:oddVBand="0" w:evenVBand="0" w:oddHBand="0" w:evenHBand="0" w:firstRowFirstColumn="0" w:firstRowLastColumn="0" w:lastRowFirstColumn="0" w:lastRowLastColumn="0"/>
-              <w:rPr>
-                <w:lang w:val="en-GB"/>
-              </w:rPr>
+                <w:t>https://www.youtube.com/watch?v=vZUWTlK7D2Q&amp;index=14&amp;list=PLRqwX-V7Uu6bw4n02JP28QDuUdNi3EXxJ</w:t>
+              </w:r>
+            </w:hyperlink>
+            <w:r>
+              <w:t xml:space="preserve"> </w:t>
+            </w:r>
+          </w:p>
+        </w:tc>
+        <w:tc>
+          <w:tcPr>
+            <w:tcW w:w="1837" w:type="dxa"/>
+          </w:tcPr>
+          <w:p>
+            <w:pPr>
+              <w:cnfStyle w:val="000000100000" w:firstRow="0" w:lastRow="0" w:firstColumn="0" w:lastColumn="0" w:oddVBand="0" w:evenVBand="0" w:oddHBand="1" w:evenHBand="0" w:firstRowFirstColumn="0" w:firstRowLastColumn="0" w:lastRowFirstColumn="0" w:lastRowLastColumn="0"/>
+            </w:pPr>
+          </w:p>
+        </w:tc>
+      </w:tr>
+      <w:tr>
+        <w:tc>
+          <w:tcPr>
+            <w:cnfStyle w:val="001000000000" w:firstRow="0" w:lastRow="0" w:firstColumn="1" w:lastColumn="0" w:oddVBand="0" w:evenVBand="0" w:oddHBand="0" w:evenHBand="0" w:firstRowFirstColumn="0" w:firstRowLastColumn="0" w:lastRowFirstColumn="0" w:lastRowLastColumn="0"/>
+            <w:tcW w:w="2689" w:type="dxa"/>
+            <w:vMerge/>
+          </w:tcPr>
+          <w:p/>
+        </w:tc>
+        <w:tc>
+          <w:tcPr>
+            <w:tcW w:w="5953" w:type="dxa"/>
+          </w:tcPr>
+          <w:p>
+            <w:pPr>
+              <w:cnfStyle w:val="000000000000" w:firstRow="0" w:lastRow="0" w:firstColumn="0" w:lastColumn="0" w:oddVBand="0" w:evenVBand="0" w:oddHBand="0" w:evenHBand="0" w:firstRowFirstColumn="0" w:firstRowLastColumn="0" w:lastRowFirstColumn="0" w:lastRowLastColumn="0"/>
             </w:pPr>
             <w:hyperlink r:id="rId33" w:history="1">
               <w:r>
                 <w:rPr>
                   <w:rStyle w:val="Hyperlink"/>
-                  <w:lang w:val="en-GB"/>
-                </w:rPr>
-                <w:t>https://www.youtube.com/watch?v=BAejnwN4Ccw&amp;index=13&amp;list=PLRqwX-V7Uu6bePNiZLnglXUp2LXIjlCdb</w:t>
-              </w:r>
-            </w:hyperlink>
-            <w:r>
-              <w:rPr>
-                <w:lang w:val="en-GB"/>
-              </w:rPr>
-              <w:t xml:space="preserve"> </w:t>
-            </w:r>
-          </w:p>
-        </w:tc>
-        <w:tc>
-          <w:tcPr>
-            <w:tcW w:w="1837" w:type="dxa"/>
-          </w:tcPr>
-          <w:p>
-            <w:pPr>
-              <w:cnfStyle w:val="000000000000" w:firstRow="0" w:lastRow="0" w:firstColumn="0" w:lastColumn="0" w:oddVBand="0" w:evenVBand="0" w:oddHBand="0" w:evenHBand="0" w:firstRowFirstColumn="0" w:firstRowLastColumn="0" w:lastRowFirstColumn="0" w:lastRowLastColumn="0"/>
-              <w:rPr>
-                <w:lang w:val="en-GB"/>
-              </w:rPr>
-            </w:pPr>
-            <w:r>
-              <w:rPr>
-                <w:lang w:val="en-GB"/>
-              </w:rPr>
-              <w:t xml:space="preserve">13 – 5 – 2017 </w:t>
-            </w:r>
+                </w:rPr>
+                <w:t>https://www.youtube.com/watch?v=ykOcaInciBI&amp;index=15&amp;list=PLRqwX-V7Uu6bw4n02JP28QDuUdNi3EXxJ</w:t>
+              </w:r>
+            </w:hyperlink>
+            <w:r>
+              <w:t xml:space="preserve"> </w:t>
+            </w:r>
+          </w:p>
+        </w:tc>
+        <w:tc>
+          <w:tcPr>
+            <w:tcW w:w="1837" w:type="dxa"/>
+          </w:tcPr>
+          <w:p>
+            <w:pPr>
+              <w:cnfStyle w:val="000000000000" w:firstRow="0" w:lastRow="0" w:firstColumn="0" w:lastColumn="0" w:oddVBand="0" w:evenVBand="0" w:oddHBand="0" w:evenHBand="0" w:firstRowFirstColumn="0" w:firstRowLastColumn="0" w:lastRowFirstColumn="0" w:lastRowLastColumn="0"/>
+            </w:pPr>
           </w:p>
         </w:tc>
       </w:tr>
@@ -1632,110 +1672,226 @@
             <w:tcW w:w="2689" w:type="dxa"/>
             <w:vMerge/>
           </w:tcPr>
-          <w:p>
-            <w:pPr>
-              <w:rPr>
-                <w:lang w:val="en-GB"/>
-              </w:rPr>
-            </w:pPr>
-          </w:p>
-        </w:tc>
-        <w:tc>
-          <w:tcPr>
-            <w:tcW w:w="5953" w:type="dxa"/>
-          </w:tcPr>
-          <w:p>
-            <w:pPr>
-              <w:cnfStyle w:val="000000100000" w:firstRow="0" w:lastRow="0" w:firstColumn="0" w:lastColumn="0" w:oddVBand="0" w:evenVBand="0" w:oddHBand="1" w:evenHBand="0" w:firstRowFirstColumn="0" w:firstRowLastColumn="0" w:lastRowFirstColumn="0" w:lastRowLastColumn="0"/>
-              <w:rPr>
-                <w:lang w:val="en-GB"/>
-              </w:rPr>
+          <w:p/>
+        </w:tc>
+        <w:tc>
+          <w:tcPr>
+            <w:tcW w:w="5953" w:type="dxa"/>
+          </w:tcPr>
+          <w:p>
+            <w:pPr>
+              <w:cnfStyle w:val="000000100000" w:firstRow="0" w:lastRow="0" w:firstColumn="0" w:lastColumn="0" w:oddVBand="0" w:evenVBand="0" w:oddHBand="1" w:evenHBand="0" w:firstRowFirstColumn="0" w:firstRowLastColumn="0" w:lastRowFirstColumn="0" w:lastRowLastColumn="0"/>
             </w:pPr>
             <w:hyperlink r:id="rId34" w:history="1">
               <w:r>
                 <w:rPr>
                   <w:rStyle w:val="Hyperlink"/>
+                </w:rPr>
+                <w:t>https://www.youtube.com/watch?v=VnFF5V5DS8s&amp;list=PLRqwX-V7Uu6bw4n02JP28QDuUdNi3EXxJ&amp;index=16</w:t>
+              </w:r>
+            </w:hyperlink>
+            <w:r>
+              <w:t xml:space="preserve"> </w:t>
+            </w:r>
+          </w:p>
+        </w:tc>
+        <w:tc>
+          <w:tcPr>
+            <w:tcW w:w="1837" w:type="dxa"/>
+          </w:tcPr>
+          <w:p>
+            <w:pPr>
+              <w:cnfStyle w:val="000000100000" w:firstRow="0" w:lastRow="0" w:firstColumn="0" w:lastColumn="0" w:oddVBand="0" w:evenVBand="0" w:oddHBand="1" w:evenHBand="0" w:firstRowFirstColumn="0" w:firstRowLastColumn="0" w:lastRowFirstColumn="0" w:lastRowLastColumn="0"/>
+            </w:pPr>
+          </w:p>
+        </w:tc>
+      </w:tr>
+      <w:tr>
+        <w:tc>
+          <w:tcPr>
+            <w:cnfStyle w:val="001000000000" w:firstRow="0" w:lastRow="0" w:firstColumn="1" w:lastColumn="0" w:oddVBand="0" w:evenVBand="0" w:oddHBand="0" w:evenHBand="0" w:firstRowFirstColumn="0" w:firstRowLastColumn="0" w:lastRowFirstColumn="0" w:lastRowLastColumn="0"/>
+            <w:tcW w:w="2689" w:type="dxa"/>
+            <w:vMerge w:val="restart"/>
+          </w:tcPr>
+          <w:p>
+            <w:pPr>
+              <w:rPr>
+                <w:lang w:val="en-GB"/>
+              </w:rPr>
+            </w:pPr>
+            <w:r>
+              <w:rPr>
+                <w:lang w:val="en-GB"/>
+              </w:rPr>
+              <w:t xml:space="preserve">Traveling Salesperson - </w:t>
+            </w:r>
+            <w:r>
+              <w:rPr>
+                <w:lang w:val="en-GB"/>
+              </w:rPr>
+              <w:br/>
+            </w:r>
+          </w:p>
+          <w:p>
+            <w:pPr>
+              <w:rPr>
+                <w:b w:val="0"/>
+                <w:lang w:val="en-GB"/>
+              </w:rPr>
+            </w:pPr>
+            <w:r>
+              <w:rPr>
+                <w:b w:val="0"/>
+                <w:lang w:val="en-GB"/>
+              </w:rPr>
+              <w:t>Lexicographic order</w:t>
+            </w:r>
+          </w:p>
+          <w:p>
+            <w:pPr>
+              <w:rPr>
+                <w:b w:val="0"/>
+                <w:lang w:val="en-GB"/>
+              </w:rPr>
+            </w:pPr>
+          </w:p>
+          <w:p>
+            <w:pPr>
+              <w:rPr>
+                <w:b w:val="0"/>
+                <w:lang w:val="en-GB"/>
+              </w:rPr>
+            </w:pPr>
+            <w:r>
+              <w:rPr>
+                <w:b w:val="0"/>
+                <w:lang w:val="en-GB"/>
+              </w:rPr>
+              <w:t xml:space="preserve">Salesperson + </w:t>
+            </w:r>
+            <w:proofErr w:type="spellStart"/>
+            <w:r>
+              <w:rPr>
+                <w:b w:val="0"/>
+                <w:lang w:val="en-GB"/>
+              </w:rPr>
+              <w:t>lexiographic</w:t>
+            </w:r>
+            <w:proofErr w:type="spellEnd"/>
+          </w:p>
+          <w:p>
+            <w:pPr>
+              <w:rPr>
+                <w:b w:val="0"/>
+                <w:lang w:val="en-GB"/>
+              </w:rPr>
+            </w:pPr>
+          </w:p>
+          <w:p>
+            <w:pPr>
+              <w:rPr>
+                <w:b w:val="0"/>
+                <w:lang w:val="en-GB"/>
+              </w:rPr>
+            </w:pPr>
+            <w:r>
+              <w:rPr>
+                <w:b w:val="0"/>
+                <w:lang w:val="en-GB"/>
+              </w:rPr>
+              <w:t xml:space="preserve">Salesperson + </w:t>
+            </w:r>
+            <w:r>
+              <w:rPr>
+                <w:b w:val="0"/>
+                <w:lang w:val="en-GB"/>
+              </w:rPr>
+              <w:t>Evolutionary Algorithm</w:t>
+            </w:r>
+          </w:p>
+          <w:p>
+            <w:pPr>
+              <w:rPr>
+                <w:b w:val="0"/>
+                <w:lang w:val="en-GB"/>
+              </w:rPr>
+            </w:pPr>
+          </w:p>
+          <w:p>
+            <w:pPr>
+              <w:rPr>
+                <w:b w:val="0"/>
+                <w:lang w:val="en-GB"/>
+              </w:rPr>
+            </w:pPr>
+            <w:r>
+              <w:rPr>
+                <w:b w:val="0"/>
+                <w:lang w:val="en-GB"/>
+              </w:rPr>
+              <w:t xml:space="preserve">Salesperson + </w:t>
+            </w:r>
+            <w:r>
+              <w:rPr>
+                <w:b w:val="0"/>
+                <w:lang w:val="en-GB"/>
+              </w:rPr>
+              <w:t>Evolutionary Algorithm</w:t>
+            </w:r>
+            <w:r>
+              <w:rPr>
+                <w:b w:val="0"/>
+                <w:lang w:val="en-GB"/>
+              </w:rPr>
+              <w:t xml:space="preserve"> + crossover</w:t>
+            </w:r>
+          </w:p>
+        </w:tc>
+        <w:tc>
+          <w:tcPr>
+            <w:tcW w:w="5953" w:type="dxa"/>
+          </w:tcPr>
+          <w:p>
+            <w:pPr>
+              <w:cnfStyle w:val="000000000000" w:firstRow="0" w:lastRow="0" w:firstColumn="0" w:lastColumn="0" w:oddVBand="0" w:evenVBand="0" w:oddHBand="0" w:evenHBand="0" w:firstRowFirstColumn="0" w:firstRowLastColumn="0" w:lastRowFirstColumn="0" w:lastRowLastColumn="0"/>
+              <w:rPr>
+                <w:lang w:val="en-GB"/>
+              </w:rPr>
+            </w:pPr>
+            <w:hyperlink r:id="rId35" w:history="1">
+              <w:r>
+                <w:rPr>
+                  <w:rStyle w:val="Hyperlink"/>
                   <w:lang w:val="en-GB"/>
                 </w:rPr>
-                <w:t>https://www.youtube.com/watch?v=goUlyp4rwiU&amp;index=14&amp;list=PLRqwX-V7Uu6bePNiZLnglXUp2LXIjlCdb</w:t>
-              </w:r>
-            </w:hyperlink>
-            <w:r>
-              <w:rPr>
-                <w:lang w:val="en-GB"/>
-              </w:rPr>
-              <w:t xml:space="preserve"> </w:t>
-            </w:r>
-          </w:p>
-        </w:tc>
-        <w:tc>
-          <w:tcPr>
-            <w:tcW w:w="1837" w:type="dxa"/>
-          </w:tcPr>
-          <w:p>
-            <w:pPr>
-              <w:cnfStyle w:val="000000100000" w:firstRow="0" w:lastRow="0" w:firstColumn="0" w:lastColumn="0" w:oddVBand="0" w:evenVBand="0" w:oddHBand="1" w:evenHBand="0" w:firstRowFirstColumn="0" w:firstRowLastColumn="0" w:lastRowFirstColumn="0" w:lastRowLastColumn="0"/>
-              <w:rPr>
-                <w:lang w:val="en-GB"/>
-              </w:rPr>
-            </w:pPr>
-          </w:p>
-        </w:tc>
-      </w:tr>
-      <w:tr>
-        <w:tc>
-          <w:tcPr>
-            <w:cnfStyle w:val="001000000000" w:firstRow="0" w:lastRow="0" w:firstColumn="1" w:lastColumn="0" w:oddVBand="0" w:evenVBand="0" w:oddHBand="0" w:evenHBand="0" w:firstRowFirstColumn="0" w:firstRowLastColumn="0" w:lastRowFirstColumn="0" w:lastRowLastColumn="0"/>
-            <w:tcW w:w="2689" w:type="dxa"/>
-            <w:vMerge/>
-          </w:tcPr>
-          <w:p>
-            <w:pPr>
-              <w:rPr>
-                <w:lang w:val="en-GB"/>
-              </w:rPr>
-            </w:pPr>
-          </w:p>
-        </w:tc>
-        <w:tc>
-          <w:tcPr>
-            <w:tcW w:w="5953" w:type="dxa"/>
-          </w:tcPr>
-          <w:p>
-            <w:pPr>
-              <w:cnfStyle w:val="000000000000" w:firstRow="0" w:lastRow="0" w:firstColumn="0" w:lastColumn="0" w:oddVBand="0" w:evenVBand="0" w:oddHBand="0" w:evenHBand="0" w:firstRowFirstColumn="0" w:firstRowLastColumn="0" w:lastRowFirstColumn="0" w:lastRowLastColumn="0"/>
-              <w:rPr>
-                <w:lang w:val="en-GB"/>
-              </w:rPr>
-            </w:pPr>
-            <w:hyperlink r:id="rId35" w:history="1">
-              <w:r>
-                <w:rPr>
-                  <w:rStyle w:val="Hyperlink"/>
-                  <w:lang w:val="en-GB"/>
-                </w:rPr>
-                <w:t>https://www.youtube.com/watch?v=9Xy-LMAfglE&amp;list=PLRqwX-V7Uu6bePNiZLnglXUp2LXIjlCdb&amp;index=15</w:t>
-              </w:r>
-            </w:hyperlink>
-            <w:r>
-              <w:rPr>
-                <w:lang w:val="en-GB"/>
-              </w:rPr>
-              <w:t xml:space="preserve"> </w:t>
-            </w:r>
-          </w:p>
-        </w:tc>
-        <w:tc>
-          <w:tcPr>
-            <w:tcW w:w="1837" w:type="dxa"/>
-          </w:tcPr>
-          <w:p>
-            <w:pPr>
-              <w:cnfStyle w:val="000000000000" w:firstRow="0" w:lastRow="0" w:firstColumn="0" w:lastColumn="0" w:oddVBand="0" w:evenVBand="0" w:oddHBand="0" w:evenHBand="0" w:firstRowFirstColumn="0" w:firstRowLastColumn="0" w:lastRowFirstColumn="0" w:lastRowLastColumn="0"/>
-              <w:rPr>
-                <w:lang w:val="en-GB"/>
-              </w:rPr>
-            </w:pPr>
+                <w:t>https://www.youtube.com/watch?v=BAejnwN4Ccw&amp;index=13&amp;list=PLRqwX-V7Uu6bePNiZLnglXUp2LXIjlCdb</w:t>
+              </w:r>
+            </w:hyperlink>
+            <w:r>
+              <w:rPr>
+                <w:lang w:val="en-GB"/>
+              </w:rPr>
+              <w:t xml:space="preserve"> </w:t>
+            </w:r>
+          </w:p>
+        </w:tc>
+        <w:tc>
+          <w:tcPr>
+            <w:tcW w:w="1837" w:type="dxa"/>
+          </w:tcPr>
+          <w:p>
+            <w:pPr>
+              <w:cnfStyle w:val="000000000000" w:firstRow="0" w:lastRow="0" w:firstColumn="0" w:lastColumn="0" w:oddVBand="0" w:evenVBand="0" w:oddHBand="0" w:evenHBand="0" w:firstRowFirstColumn="0" w:firstRowLastColumn="0" w:lastRowFirstColumn="0" w:lastRowLastColumn="0"/>
+              <w:rPr>
+                <w:lang w:val="en-GB"/>
+              </w:rPr>
+            </w:pPr>
+            <w:r>
+              <w:rPr>
+                <w:lang w:val="en-GB"/>
+              </w:rPr>
+              <w:t xml:space="preserve">13 – 5 – 2017 </w:t>
+            </w:r>
           </w:p>
         </w:tc>
       </w:tr>
@@ -1774,7 +1930,7 @@
                   <w:rStyle w:val="Hyperlink"/>
                   <w:lang w:val="en-GB"/>
                 </w:rPr>
-                <w:t>https://www.youtube.com/watch?v=M3KTWnTrU_c&amp;index=20&amp;list=PLRqwX-V7Uu6bw4n02JP28QDuUdNi3EXxJ</w:t>
+                <w:t>https://www.youtube.com/watch?v=goUlyp4rwiU&amp;index=14&amp;list=PLRqwX-V7Uu6bePNiZLnglXUp2LXIjlCdb</w:t>
               </w:r>
             </w:hyperlink>
             <w:r>
@@ -1831,7 +1987,7 @@
                   <w:rStyle w:val="Hyperlink"/>
                   <w:lang w:val="en-GB"/>
                 </w:rPr>
-                <w:t>https://www.youtube.com/watch?v=hnxn6DtLYcY&amp;index=21&amp;list=PLRqwX-V7Uu6bw4n02JP28QDuUdNi3EXxJ</w:t>
+                <w:t>https://www.youtube.com/watch?v=9Xy-LMAfglE&amp;list=PLRqwX-V7Uu6bePNiZLnglXUp2LXIjlCdb&amp;index=15</w:t>
               </w:r>
             </w:hyperlink>
             <w:r>
@@ -1864,95 +2020,111 @@
           <w:tcPr>
             <w:cnfStyle w:val="001000000000" w:firstRow="0" w:lastRow="0" w:firstColumn="1" w:lastColumn="0" w:oddVBand="0" w:evenVBand="0" w:oddHBand="0" w:evenHBand="0" w:firstRowFirstColumn="0" w:firstRowLastColumn="0" w:lastRowFirstColumn="0" w:lastRowLastColumn="0"/>
             <w:tcW w:w="2689" w:type="dxa"/>
-          </w:tcPr>
-          <w:p>
-            <w:r>
-              <w:t>Excercise Ideas</w:t>
-            </w:r>
-          </w:p>
-        </w:tc>
-        <w:tc>
-          <w:tcPr>
-            <w:tcW w:w="5953" w:type="dxa"/>
-          </w:tcPr>
-          <w:p>
-            <w:pPr>
-              <w:cnfStyle w:val="000000100000" w:firstRow="0" w:lastRow="0" w:firstColumn="0" w:lastColumn="0" w:oddVBand="0" w:evenVBand="0" w:oddHBand="1" w:evenHBand="0" w:firstRowFirstColumn="0" w:firstRowLastColumn="0" w:lastRowFirstColumn="0" w:lastRowLastColumn="0"/>
+            <w:vMerge/>
+          </w:tcPr>
+          <w:p>
+            <w:pPr>
+              <w:rPr>
+                <w:lang w:val="en-GB"/>
+              </w:rPr>
+            </w:pPr>
+          </w:p>
+        </w:tc>
+        <w:tc>
+          <w:tcPr>
+            <w:tcW w:w="5953" w:type="dxa"/>
+          </w:tcPr>
+          <w:p>
+            <w:pPr>
+              <w:cnfStyle w:val="000000100000" w:firstRow="0" w:lastRow="0" w:firstColumn="0" w:lastColumn="0" w:oddVBand="0" w:evenVBand="0" w:oddHBand="1" w:evenHBand="0" w:firstRowFirstColumn="0" w:firstRowLastColumn="0" w:lastRowFirstColumn="0" w:lastRowLastColumn="0"/>
+              <w:rPr>
+                <w:lang w:val="en-GB"/>
+              </w:rPr>
             </w:pPr>
             <w:hyperlink r:id="rId38" w:history="1">
               <w:r>
                 <w:rPr>
                   <w:rStyle w:val="Hyperlink"/>
-                </w:rPr>
-                <w:t>https://www.youtube.com/watch?v=zBGSWVh_Fyc&amp;index=22&amp;list=PLRqwX-V7Uu6bw4n02JP28QDuUdNi3EXxJ</w:t>
-              </w:r>
-            </w:hyperlink>
-            <w:r>
-              <w:t xml:space="preserve"> </w:t>
-            </w:r>
-          </w:p>
-        </w:tc>
-        <w:tc>
-          <w:tcPr>
-            <w:tcW w:w="1837" w:type="dxa"/>
-          </w:tcPr>
-          <w:p>
-            <w:pPr>
-              <w:cnfStyle w:val="000000100000" w:firstRow="0" w:lastRow="0" w:firstColumn="0" w:lastColumn="0" w:oddVBand="0" w:evenVBand="0" w:oddHBand="1" w:evenHBand="0" w:firstRowFirstColumn="0" w:firstRowLastColumn="0" w:lastRowFirstColumn="0" w:lastRowLastColumn="0"/>
-              <w:rPr>
-                <w:lang w:val="en-GB"/>
-              </w:rPr>
-            </w:pPr>
-            <w:r>
-              <w:rPr>
-                <w:lang w:val="en-GB"/>
-              </w:rPr>
-              <w:t xml:space="preserve">13 – 5 – 2017 </w:t>
-            </w:r>
-          </w:p>
-        </w:tc>
-      </w:tr>
-      <w:tr>
-        <w:tc>
-          <w:tcPr>
-            <w:cnfStyle w:val="001000000000" w:firstRow="0" w:lastRow="0" w:firstColumn="1" w:lastColumn="0" w:oddVBand="0" w:evenVBand="0" w:oddHBand="0" w:evenHBand="0" w:firstRowFirstColumn="0" w:firstRowLastColumn="0" w:lastRowFirstColumn="0" w:lastRowLastColumn="0"/>
-            <w:tcW w:w="2689" w:type="dxa"/>
-            <w:vMerge w:val="restart"/>
-          </w:tcPr>
-          <w:p>
-            <w:r>
-              <w:t>Machine Learning</w:t>
-            </w:r>
-          </w:p>
-        </w:tc>
-        <w:tc>
-          <w:tcPr>
-            <w:tcW w:w="5953" w:type="dxa"/>
-          </w:tcPr>
-          <w:p>
-            <w:pPr>
-              <w:cnfStyle w:val="000000000000" w:firstRow="0" w:lastRow="0" w:firstColumn="0" w:lastColumn="0" w:oddVBand="0" w:evenVBand="0" w:oddHBand="0" w:evenHBand="0" w:firstRowFirstColumn="0" w:firstRowLastColumn="0" w:lastRowFirstColumn="0" w:lastRowLastColumn="0"/>
+                  <w:lang w:val="en-GB"/>
+                </w:rPr>
+                <w:t>https://www.youtube.com/watch?v=M3KTWnTrU_c&amp;index=20&amp;list=PLRqwX-V7Uu6bw4n02JP28QDuUdNi3EXxJ</w:t>
+              </w:r>
+            </w:hyperlink>
+            <w:r>
+              <w:rPr>
+                <w:lang w:val="en-GB"/>
+              </w:rPr>
+              <w:t xml:space="preserve"> </w:t>
+            </w:r>
+          </w:p>
+        </w:tc>
+        <w:tc>
+          <w:tcPr>
+            <w:tcW w:w="1837" w:type="dxa"/>
+          </w:tcPr>
+          <w:p>
+            <w:pPr>
+              <w:cnfStyle w:val="000000100000" w:firstRow="0" w:lastRow="0" w:firstColumn="0" w:lastColumn="0" w:oddVBand="0" w:evenVBand="0" w:oddHBand="1" w:evenHBand="0" w:firstRowFirstColumn="0" w:firstRowLastColumn="0" w:lastRowFirstColumn="0" w:lastRowLastColumn="0"/>
+              <w:rPr>
+                <w:lang w:val="en-GB"/>
+              </w:rPr>
+            </w:pPr>
+          </w:p>
+        </w:tc>
+      </w:tr>
+      <w:tr>
+        <w:tc>
+          <w:tcPr>
+            <w:cnfStyle w:val="001000000000" w:firstRow="0" w:lastRow="0" w:firstColumn="1" w:lastColumn="0" w:oddVBand="0" w:evenVBand="0" w:oddHBand="0" w:evenHBand="0" w:firstRowFirstColumn="0" w:firstRowLastColumn="0" w:lastRowFirstColumn="0" w:lastRowLastColumn="0"/>
+            <w:tcW w:w="2689" w:type="dxa"/>
+            <w:vMerge/>
+          </w:tcPr>
+          <w:p>
+            <w:pPr>
+              <w:rPr>
+                <w:lang w:val="en-GB"/>
+              </w:rPr>
+            </w:pPr>
+          </w:p>
+        </w:tc>
+        <w:tc>
+          <w:tcPr>
+            <w:tcW w:w="5953" w:type="dxa"/>
+          </w:tcPr>
+          <w:p>
+            <w:pPr>
+              <w:cnfStyle w:val="000000000000" w:firstRow="0" w:lastRow="0" w:firstColumn="0" w:lastColumn="0" w:oddVBand="0" w:evenVBand="0" w:oddHBand="0" w:evenHBand="0" w:firstRowFirstColumn="0" w:firstRowLastColumn="0" w:lastRowFirstColumn="0" w:lastRowLastColumn="0"/>
+              <w:rPr>
+                <w:lang w:val="en-GB"/>
+              </w:rPr>
             </w:pPr>
             <w:hyperlink r:id="rId39" w:history="1">
               <w:r>
                 <w:rPr>
                   <w:rStyle w:val="Hyperlink"/>
-                </w:rPr>
-                <w:t>https://www.youtube.com/watch?v=2FOXR16mLow&amp;list=PL2-dafEMk2A4ut2pyv0fSIXqOzXtBGkLj</w:t>
-              </w:r>
-            </w:hyperlink>
-            <w:r>
-              <w:t xml:space="preserve"> </w:t>
-            </w:r>
-          </w:p>
-        </w:tc>
-        <w:tc>
-          <w:tcPr>
-            <w:tcW w:w="1837" w:type="dxa"/>
-          </w:tcPr>
-          <w:p>
-            <w:pPr>
-              <w:cnfStyle w:val="000000000000" w:firstRow="0" w:lastRow="0" w:firstColumn="0" w:lastColumn="0" w:oddVBand="0" w:evenVBand="0" w:oddHBand="0" w:evenHBand="0" w:firstRowFirstColumn="0" w:firstRowLastColumn="0" w:lastRowFirstColumn="0" w:lastRowLastColumn="0"/>
+                  <w:lang w:val="en-GB"/>
+                </w:rPr>
+                <w:t>https://www.youtube.com/watch?v=hnxn6DtLYcY&amp;index=21&amp;list=PLRqwX-V7Uu6bw4n02JP28QDuUdNi3EXxJ</w:t>
+              </w:r>
+            </w:hyperlink>
+            <w:r>
+              <w:rPr>
+                <w:lang w:val="en-GB"/>
+              </w:rPr>
+              <w:t xml:space="preserve"> </w:t>
+            </w:r>
+          </w:p>
+        </w:tc>
+        <w:tc>
+          <w:tcPr>
+            <w:tcW w:w="1837" w:type="dxa"/>
+          </w:tcPr>
+          <w:p>
+            <w:pPr>
+              <w:cnfStyle w:val="000000000000" w:firstRow="0" w:lastRow="0" w:firstColumn="0" w:lastColumn="0" w:oddVBand="0" w:evenVBand="0" w:oddHBand="0" w:evenHBand="0" w:firstRowFirstColumn="0" w:firstRowLastColumn="0" w:lastRowFirstColumn="0" w:lastRowLastColumn="0"/>
+              <w:rPr>
+                <w:lang w:val="en-GB"/>
+              </w:rPr>
             </w:pPr>
           </w:p>
         </w:tc>
@@ -1965,9 +2137,22 @@
           <w:tcPr>
             <w:cnfStyle w:val="001000000000" w:firstRow="0" w:lastRow="0" w:firstColumn="1" w:lastColumn="0" w:oddVBand="0" w:evenVBand="0" w:oddHBand="0" w:evenHBand="0" w:firstRowFirstColumn="0" w:firstRowLastColumn="0" w:lastRowFirstColumn="0" w:lastRowLastColumn="0"/>
             <w:tcW w:w="2689" w:type="dxa"/>
-            <w:vMerge/>
-          </w:tcPr>
-          <w:p/>
+          </w:tcPr>
+          <w:p>
+            <w:proofErr w:type="spellStart"/>
+            <w:r>
+              <w:t>Excercise</w:t>
+            </w:r>
+            <w:proofErr w:type="spellEnd"/>
+            <w:r>
+              <w:t xml:space="preserve"> </w:t>
+            </w:r>
+            <w:proofErr w:type="spellStart"/>
+            <w:r>
+              <w:t>Ideas</w:t>
+            </w:r>
+            <w:proofErr w:type="spellEnd"/>
+          </w:p>
         </w:tc>
         <w:tc>
           <w:tcPr>
@@ -1982,33 +2167,46 @@
                 <w:rPr>
                   <w:rStyle w:val="Hyperlink"/>
                 </w:rPr>
-                <w:t>https://www.youtube.com/watch?v=S_f2qV2_U00&amp;index=2&amp;list=PL2-dafEMk2A4ut2pyv0fSIXqOzXtBGkLj</w:t>
-              </w:r>
-            </w:hyperlink>
-            <w:r>
-              <w:t xml:space="preserve"> </w:t>
-            </w:r>
-          </w:p>
-        </w:tc>
-        <w:tc>
-          <w:tcPr>
-            <w:tcW w:w="1837" w:type="dxa"/>
-          </w:tcPr>
-          <w:p>
-            <w:pPr>
-              <w:cnfStyle w:val="000000100000" w:firstRow="0" w:lastRow="0" w:firstColumn="0" w:lastColumn="0" w:oddVBand="0" w:evenVBand="0" w:oddHBand="1" w:evenHBand="0" w:firstRowFirstColumn="0" w:firstRowLastColumn="0" w:lastRowFirstColumn="0" w:lastRowLastColumn="0"/>
-            </w:pPr>
-          </w:p>
-        </w:tc>
-      </w:tr>
-      <w:tr>
-        <w:tc>
-          <w:tcPr>
-            <w:cnfStyle w:val="001000000000" w:firstRow="0" w:lastRow="0" w:firstColumn="1" w:lastColumn="0" w:oddVBand="0" w:evenVBand="0" w:oddHBand="0" w:evenHBand="0" w:firstRowFirstColumn="0" w:firstRowLastColumn="0" w:lastRowFirstColumn="0" w:lastRowLastColumn="0"/>
-            <w:tcW w:w="2689" w:type="dxa"/>
-            <w:vMerge/>
-          </w:tcPr>
-          <w:p/>
+                <w:t>https://www.youtube.com/watch?v=zBGSWVh_Fyc&amp;index=22&amp;list=PLRqwX-V7Uu6bw4n02JP28QDuUdNi3EXxJ</w:t>
+              </w:r>
+            </w:hyperlink>
+            <w:r>
+              <w:t xml:space="preserve"> </w:t>
+            </w:r>
+          </w:p>
+        </w:tc>
+        <w:tc>
+          <w:tcPr>
+            <w:tcW w:w="1837" w:type="dxa"/>
+          </w:tcPr>
+          <w:p>
+            <w:pPr>
+              <w:cnfStyle w:val="000000100000" w:firstRow="0" w:lastRow="0" w:firstColumn="0" w:lastColumn="0" w:oddVBand="0" w:evenVBand="0" w:oddHBand="1" w:evenHBand="0" w:firstRowFirstColumn="0" w:firstRowLastColumn="0" w:lastRowFirstColumn="0" w:lastRowLastColumn="0"/>
+              <w:rPr>
+                <w:lang w:val="en-GB"/>
+              </w:rPr>
+            </w:pPr>
+            <w:r>
+              <w:rPr>
+                <w:lang w:val="en-GB"/>
+              </w:rPr>
+              <w:t xml:space="preserve">13 – 5 – 2017 </w:t>
+            </w:r>
+          </w:p>
+        </w:tc>
+      </w:tr>
+      <w:tr>
+        <w:tc>
+          <w:tcPr>
+            <w:cnfStyle w:val="001000000000" w:firstRow="0" w:lastRow="0" w:firstColumn="1" w:lastColumn="0" w:oddVBand="0" w:evenVBand="0" w:oddHBand="0" w:evenHBand="0" w:firstRowFirstColumn="0" w:firstRowLastColumn="0" w:lastRowFirstColumn="0" w:lastRowLastColumn="0"/>
+            <w:tcW w:w="2689" w:type="dxa"/>
+            <w:vMerge w:val="restart"/>
+          </w:tcPr>
+          <w:p>
+            <w:r>
+              <w:t>Machine Learning</w:t>
+            </w:r>
+          </w:p>
         </w:tc>
         <w:tc>
           <w:tcPr>
@@ -2023,7 +2221,7 @@
                 <w:rPr>
                   <w:rStyle w:val="Hyperlink"/>
                 </w:rPr>
-                <w:t>https://www.youtube.com/watch?v=HBAUeJkFMH0&amp;list=PL2-dafEMk2A4ut2pyv0fSIXqOzXtBGkLj&amp;index=3</w:t>
+                <w:t>https://www.youtube.com/watch?v=2FOXR16mLow&amp;list=PL2-dafEMk2A4ut2pyv0fSIXqOzXtBGkLj</w:t>
               </w:r>
             </w:hyperlink>
             <w:r>
@@ -2067,7 +2265,7 @@
                 <w:rPr>
                   <w:rStyle w:val="Hyperlink"/>
                 </w:rPr>
-                <w:t>https://www.youtube.com/watch?v=eKmIVU8EUbw&amp;list=PL2-dafEMk2A4ut2pyv0fSIXqOzXtBGkLj&amp;index=4</w:t>
+                <w:t>https://www.youtube.com/watch?v=S_f2qV2_U00&amp;index=2&amp;list=PL2-dafEMk2A4ut2pyv0fSIXqOzXtBGkLj</w:t>
               </w:r>
             </w:hyperlink>
             <w:r>
@@ -2108,9 +2306,12 @@
                 <w:rPr>
                   <w:rStyle w:val="Hyperlink"/>
                 </w:rPr>
-                <w:t>https://www.youtube.com/watch?v=9Mxw_ilpvwA&amp;list=PL2-dafEMk2A4ut2pyv0fSIXqOzXtBGkLj&amp;index=5</w:t>
-              </w:r>
-            </w:hyperlink>
+                <w:t>https://www.youtube.com/watch?v=HBAUeJkFMH0&amp;list=PL2-dafEMk2A4ut2pyv0fSIXqOzXtBGkLj&amp;index=3</w:t>
+              </w:r>
+            </w:hyperlink>
+            <w:r>
+              <w:t xml:space="preserve"> </w:t>
+            </w:r>
           </w:p>
         </w:tc>
         <w:tc>
@@ -2149,9 +2350,12 @@
                 <w:rPr>
                   <w:rStyle w:val="Hyperlink"/>
                 </w:rPr>
-                <w:t>https://www.youtube.com/watch?v=5_SAroSvC0E&amp;list=PL2-dafEMk2A4ut2pyv0fSIXqOzXtBGkLj&amp;index=6</w:t>
-              </w:r>
-            </w:hyperlink>
+                <w:t>https://www.youtube.com/watch?v=eKmIVU8EUbw&amp;list=PL2-dafEMk2A4ut2pyv0fSIXqOzXtBGkLj&amp;index=4</w:t>
+              </w:r>
+            </w:hyperlink>
+            <w:r>
+              <w:t xml:space="preserve"> </w:t>
+            </w:r>
           </w:p>
         </w:tc>
         <w:tc>
@@ -2187,7 +2391,7 @@
                 <w:rPr>
                   <w:rStyle w:val="Hyperlink"/>
                 </w:rPr>
-                <w:t>https://www.youtube.com/watch?v=AKwfVAKaigI&amp;list=PL2-dafEMk2A4ut2pyv0fSIXqOzXtBGkLj&amp;index=7</w:t>
+                <w:t>https://www.youtube.com/watch?v=9Mxw_ilpvwA&amp;list=PL2-dafEMk2A4ut2pyv0fSIXqOzXtBGkLj&amp;index=5</w:t>
               </w:r>
             </w:hyperlink>
           </w:p>
@@ -2228,12 +2432,9 @@
                 <w:rPr>
                   <w:rStyle w:val="Hyperlink"/>
                 </w:rPr>
-                <w:t>https://www.youtube.com/watch?v=x24VEUEph0Q&amp;index=8&amp;list=PL2-dafEMk2A4ut2pyv0fSIXqOzXtBGkLj</w:t>
-              </w:r>
-            </w:hyperlink>
-            <w:r>
-              <w:t xml:space="preserve"> </w:t>
-            </w:r>
+                <w:t>https://www.youtube.com/watch?v=5_SAroSvC0E&amp;list=PL2-dafEMk2A4ut2pyv0fSIXqOzXtBGkLj&amp;index=6</w:t>
+              </w:r>
+            </w:hyperlink>
           </w:p>
         </w:tc>
         <w:tc>
@@ -2269,12 +2470,9 @@
                 <w:rPr>
                   <w:rStyle w:val="Hyperlink"/>
                 </w:rPr>
-                <w:t>https://www.youtube.com/watch?v=c6R3EjMQ7H0&amp;index=9&amp;list=PL2-dafEMk2A4ut2pyv0fSIXqOzXtBGkLj</w:t>
-              </w:r>
-            </w:hyperlink>
-            <w:r>
-              <w:t xml:space="preserve"> </w:t>
-            </w:r>
+                <w:t>https://www.youtube.com/watch?v=AKwfVAKaigI&amp;list=PL2-dafEMk2A4ut2pyv0fSIXqOzXtBGkLj&amp;index=7</w:t>
+              </w:r>
+            </w:hyperlink>
           </w:p>
         </w:tc>
         <w:tc>
@@ -2296,13 +2494,9 @@
           <w:tcPr>
             <w:cnfStyle w:val="001000000000" w:firstRow="0" w:lastRow="0" w:firstColumn="1" w:lastColumn="0" w:oddVBand="0" w:evenVBand="0" w:oddHBand="0" w:evenHBand="0" w:firstRowFirstColumn="0" w:firstRowLastColumn="0" w:lastRowFirstColumn="0" w:lastRowLastColumn="0"/>
             <w:tcW w:w="2689" w:type="dxa"/>
-            <w:vMerge w:val="restart"/>
-          </w:tcPr>
-          <w:p>
-            <w:r>
-              <w:t>Neural Networks</w:t>
-            </w:r>
-          </w:p>
+            <w:vMerge/>
+          </w:tcPr>
+          <w:p/>
         </w:tc>
         <w:tc>
           <w:tcPr>
@@ -2317,7 +2511,7 @@
                 <w:rPr>
                   <w:rStyle w:val="Hyperlink"/>
                 </w:rPr>
-                <w:t>https://www.youtube.com/watch?v=h3l4qz76JhQ&amp;list=PL2-dafEMk2A5BoX3KyKu6ti5_Pytp91sk</w:t>
+                <w:t>https://www.youtube.com/watch?v=x24VEUEph0Q&amp;index=8&amp;list=PL2-dafEMk2A4ut2pyv0fSIXqOzXtBGkLj</w:t>
               </w:r>
             </w:hyperlink>
             <w:r>
@@ -2358,9 +2552,12 @@
                 <w:rPr>
                   <w:rStyle w:val="Hyperlink"/>
                 </w:rPr>
-                <w:t>https://www.youtube.com/watch?v=GWn7vD2Ud3M&amp;index=3&amp;list=PL2-dafEMk2A5BoX3KyKu6ti5_Pytp91sk</w:t>
-              </w:r>
-            </w:hyperlink>
+                <w:t>https://www.youtube.com/watch?v=c6R3EjMQ7H0&amp;index=9&amp;list=PL2-dafEMk2A4ut2pyv0fSIXqOzXtBGkLj</w:t>
+              </w:r>
+            </w:hyperlink>
+            <w:r>
+              <w:t xml:space="preserve"> </w:t>
+            </w:r>
           </w:p>
         </w:tc>
         <w:tc>
@@ -2385,8 +2582,13 @@
             <w:vMerge w:val="restart"/>
           </w:tcPr>
           <w:p>
-            <w:r>
-              <w:t>Evolution Simulator</w:t>
+            <w:proofErr w:type="spellStart"/>
+            <w:r>
+              <w:t>Neural</w:t>
+            </w:r>
+            <w:proofErr w:type="spellEnd"/>
+            <w:r>
+              <w:t xml:space="preserve"> Networks</w:t>
             </w:r>
           </w:p>
         </w:tc>
@@ -2403,7 +2605,7 @@
                 <w:rPr>
                   <w:rStyle w:val="Hyperlink"/>
                 </w:rPr>
-                <w:t>https://www.youtube.com/watch?v=GOFws_hhZs8&amp;list=PLrUdxfaFpuuK0rj55Rhc187Tn9vvxck7t</w:t>
+                <w:t>https://www.youtube.com/watch?v=h3l4qz76JhQ&amp;list=PL2-dafEMk2A5BoX3KyKu6ti5_Pytp91sk</w:t>
               </w:r>
             </w:hyperlink>
             <w:r>
@@ -2444,12 +2646,9 @@
                 <w:rPr>
                   <w:rStyle w:val="Hyperlink"/>
                 </w:rPr>
-                <w:t>https://www.youtube.com/watch?v=31dsH2Fs1IQ&amp;list=PLrUdxfaFpuuK0rj55Rhc187Tn9vvxck7t&amp;index=2</w:t>
-              </w:r>
-            </w:hyperlink>
-            <w:r>
-              <w:t xml:space="preserve"> </w:t>
-            </w:r>
+                <w:t>https://www.youtube.com/watch?v=GWn7vD2Ud3M&amp;index=3&amp;list=PL2-dafEMk2A5BoX3KyKu6ti5_Pytp91sk</w:t>
+              </w:r>
+            </w:hyperlink>
           </w:p>
         </w:tc>
         <w:tc>
@@ -2471,6 +2670,63 @@
           <w:tcPr>
             <w:cnfStyle w:val="001000000000" w:firstRow="0" w:lastRow="0" w:firstColumn="1" w:lastColumn="0" w:oddVBand="0" w:evenVBand="0" w:oddHBand="0" w:evenHBand="0" w:firstRowFirstColumn="0" w:firstRowLastColumn="0" w:lastRowFirstColumn="0" w:lastRowLastColumn="0"/>
             <w:tcW w:w="2689" w:type="dxa"/>
+            <w:vMerge w:val="restart"/>
+          </w:tcPr>
+          <w:p>
+            <w:proofErr w:type="spellStart"/>
+            <w:r>
+              <w:t>Evolution</w:t>
+            </w:r>
+            <w:proofErr w:type="spellEnd"/>
+            <w:r>
+              <w:t xml:space="preserve"> Simulator</w:t>
+            </w:r>
+          </w:p>
+        </w:tc>
+        <w:tc>
+          <w:tcPr>
+            <w:tcW w:w="5953" w:type="dxa"/>
+          </w:tcPr>
+          <w:p>
+            <w:pPr>
+              <w:cnfStyle w:val="000000100000" w:firstRow="0" w:lastRow="0" w:firstColumn="0" w:lastColumn="0" w:oddVBand="0" w:evenVBand="0" w:oddHBand="1" w:evenHBand="0" w:firstRowFirstColumn="0" w:firstRowLastColumn="0" w:lastRowFirstColumn="0" w:lastRowLastColumn="0"/>
+            </w:pPr>
+            <w:hyperlink r:id="rId52" w:history="1">
+              <w:r>
+                <w:rPr>
+                  <w:rStyle w:val="Hyperlink"/>
+                </w:rPr>
+                <w:t>https://www.youtube.com/watch?v=GOFws_hhZs8&amp;list=PLrUd</w:t>
+              </w:r>
+              <w:r>
+                <w:rPr>
+                  <w:rStyle w:val="Hyperlink"/>
+                </w:rPr>
+                <w:lastRenderedPageBreak/>
+                <w:t>xfaFpuuK0rj55Rhc187Tn9vvxck7t</w:t>
+              </w:r>
+            </w:hyperlink>
+            <w:r>
+              <w:t xml:space="preserve"> </w:t>
+            </w:r>
+          </w:p>
+        </w:tc>
+        <w:tc>
+          <w:tcPr>
+            <w:tcW w:w="1837" w:type="dxa"/>
+          </w:tcPr>
+          <w:p>
+            <w:pPr>
+              <w:cnfStyle w:val="000000100000" w:firstRow="0" w:lastRow="0" w:firstColumn="0" w:lastColumn="0" w:oddVBand="0" w:evenVBand="0" w:oddHBand="1" w:evenHBand="0" w:firstRowFirstColumn="0" w:firstRowLastColumn="0" w:lastRowFirstColumn="0" w:lastRowLastColumn="0"/>
+            </w:pPr>
+          </w:p>
+        </w:tc>
+      </w:tr>
+      <w:tr>
+        <w:tc>
+          <w:tcPr>
+            <w:cnfStyle w:val="001000000000" w:firstRow="0" w:lastRow="0" w:firstColumn="1" w:lastColumn="0" w:oddVBand="0" w:evenVBand="0" w:oddHBand="0" w:evenHBand="0" w:firstRowFirstColumn="0" w:firstRowLastColumn="0" w:lastRowFirstColumn="0" w:lastRowLastColumn="0"/>
+            <w:tcW w:w="2689" w:type="dxa"/>
             <w:vMerge/>
           </w:tcPr>
           <w:p/>
@@ -2481,47 +2737,6 @@
           </w:tcPr>
           <w:p>
             <w:pPr>
-              <w:cnfStyle w:val="000000100000" w:firstRow="0" w:lastRow="0" w:firstColumn="0" w:lastColumn="0" w:oddVBand="0" w:evenVBand="0" w:oddHBand="1" w:evenHBand="0" w:firstRowFirstColumn="0" w:firstRowLastColumn="0" w:lastRowFirstColumn="0" w:lastRowLastColumn="0"/>
-            </w:pPr>
-            <w:hyperlink r:id="rId52" w:history="1">
-              <w:r>
-                <w:rPr>
-                  <w:rStyle w:val="Hyperlink"/>
-                </w:rPr>
-                <w:t>https://www.youtube.com/watch?v=IVcvvqxtNwE&amp;list=PLrUdxfaFpuuK0rj55Rhc187Tn9vvxck7t&amp;index=3</w:t>
-              </w:r>
-            </w:hyperlink>
-            <w:r>
-              <w:t xml:space="preserve"> </w:t>
-            </w:r>
-          </w:p>
-        </w:tc>
-        <w:tc>
-          <w:tcPr>
-            <w:tcW w:w="1837" w:type="dxa"/>
-          </w:tcPr>
-          <w:p>
-            <w:pPr>
-              <w:cnfStyle w:val="000000100000" w:firstRow="0" w:lastRow="0" w:firstColumn="0" w:lastColumn="0" w:oddVBand="0" w:evenVBand="0" w:oddHBand="1" w:evenHBand="0" w:firstRowFirstColumn="0" w:firstRowLastColumn="0" w:lastRowFirstColumn="0" w:lastRowLastColumn="0"/>
-            </w:pPr>
-          </w:p>
-        </w:tc>
-      </w:tr>
-      <w:tr>
-        <w:tc>
-          <w:tcPr>
-            <w:cnfStyle w:val="001000000000" w:firstRow="0" w:lastRow="0" w:firstColumn="1" w:lastColumn="0" w:oddVBand="0" w:evenVBand="0" w:oddHBand="0" w:evenHBand="0" w:firstRowFirstColumn="0" w:firstRowLastColumn="0" w:lastRowFirstColumn="0" w:lastRowLastColumn="0"/>
-            <w:tcW w:w="2689" w:type="dxa"/>
-            <w:vMerge/>
-          </w:tcPr>
-          <w:p/>
-        </w:tc>
-        <w:tc>
-          <w:tcPr>
-            <w:tcW w:w="5953" w:type="dxa"/>
-          </w:tcPr>
-          <w:p>
-            <w:pPr>
               <w:cnfStyle w:val="000000000000" w:firstRow="0" w:lastRow="0" w:firstColumn="0" w:lastColumn="0" w:oddVBand="0" w:evenVBand="0" w:oddHBand="0" w:evenHBand="0" w:firstRowFirstColumn="0" w:firstRowLastColumn="0" w:lastRowFirstColumn="0" w:lastRowLastColumn="0"/>
             </w:pPr>
             <w:hyperlink r:id="rId53" w:history="1">
@@ -2529,7 +2744,7 @@
                 <w:rPr>
                   <w:rStyle w:val="Hyperlink"/>
                 </w:rPr>
-                <w:t>https://www.youtube.com/watch?v=KrTbJUJsDSw&amp;index=4&amp;list=PLrUdxfaFpuuK0rj55Rhc187Tn9vvxck7t</w:t>
+                <w:t>https://www.youtube.com/watch?v=31dsH2Fs1IQ&amp;list=PLrUdxfaFpuuK0rj55Rhc187Tn9vvxck7t&amp;index=2</w:t>
               </w:r>
             </w:hyperlink>
             <w:r>
@@ -2573,7 +2788,7 @@
                 <w:rPr>
                   <w:rStyle w:val="Hyperlink"/>
                 </w:rPr>
-                <w:t>https://www.youtube.com/watch?v=KrTbJUJsDSw&amp;list=PLrUdxfaFpuuK0rj55Rhc187Tn9vvxck7t&amp;index=4</w:t>
+                <w:t>https://www.youtube.com/watch?v=IVcvvqxtNwE&amp;list=PLrUdxfaFpuuK0rj55Rhc187Tn9vvxck7t&amp;index=3</w:t>
               </w:r>
             </w:hyperlink>
             <w:r>
@@ -2614,7 +2829,7 @@
                 <w:rPr>
                   <w:rStyle w:val="Hyperlink"/>
                 </w:rPr>
-                <w:t>https://www.youtube.com/watch?v=3a2y2Lu1ERE&amp;list=PLrUdxfaFpuuK0rj55Rhc187Tn9vvxck7t&amp;index=6</w:t>
+                <w:t>https://www.youtube.com/watch?v=KrTbJUJsDSw&amp;index=4&amp;list=PLrUdxfaFpuuK0rj55Rhc187Tn9vvxck7t</w:t>
               </w:r>
             </w:hyperlink>
             <w:r>
@@ -2658,7 +2873,7 @@
                 <w:rPr>
                   <w:rStyle w:val="Hyperlink"/>
                 </w:rPr>
-                <w:t>https://www.youtube.com/watch?v=DTUlgZ2qLg8&amp;list=PLrUdxfaFpuuK0rj55Rhc187Tn9vvxck7t&amp;index=7</w:t>
+                <w:t>https://www.youtube.com/watch?v=KrTbJUJsDSw&amp;list=PLrUdxfaFpuuK0rj55Rhc187Tn9vvxck7t&amp;index=4</w:t>
               </w:r>
             </w:hyperlink>
             <w:r>
@@ -2699,11 +2914,11 @@
                 <w:rPr>
                   <w:rStyle w:val="Hyperlink"/>
                 </w:rPr>
-                <w:t>https://www.youtube.com/watch?v=r7pNUxmDfug&amp;index=8&amp;list=PLrUdxfaFpuuK0rj55Rhc187Tn9vvxck7t</w:t>
-              </w:r>
-            </w:hyperlink>
-            <w:r>
-              <w:t xml:space="preserve">  </w:t>
+                <w:t>https://www.youtube.com/watch?v=3a2y2Lu1ERE&amp;list=PLrUdxfaFpuuK0rj55Rhc187Tn9vvxck7t&amp;index=6</w:t>
+              </w:r>
+            </w:hyperlink>
+            <w:r>
+              <w:t xml:space="preserve"> </w:t>
             </w:r>
           </w:p>
         </w:tc>
@@ -2743,7 +2958,7 @@
                 <w:rPr>
                   <w:rStyle w:val="Hyperlink"/>
                 </w:rPr>
-                <w:t>https://www.youtube.com/watch?v=pmnFVuHNWZ8&amp;index=9&amp;list=PLrUdxfaFpuuK0rj55Rhc187Tn9vvxck7t</w:t>
+                <w:t>https://www.youtube.com/watch?v=DTUlgZ2qLg8&amp;list=PLrUdxfaFpuuK0rj55Rhc187Tn9vvxck7t&amp;index=7</w:t>
               </w:r>
             </w:hyperlink>
             <w:r>
@@ -2784,11 +2999,11 @@
                 <w:rPr>
                   <w:rStyle w:val="Hyperlink"/>
                 </w:rPr>
-                <w:t>https://www.youtube.com/watch?v=4SA20vOzoOE&amp;list=PLrUdxfaFpuuK0rj55Rhc187Tn9vvxck7t&amp;index=10</w:t>
-              </w:r>
-            </w:hyperlink>
-            <w:r>
-              <w:t xml:space="preserve"> </w:t>
+                <w:t>https://www.youtube.com/watch?v=r7pNUxmDfug&amp;index=8&amp;list=PLrUdxfaFpuuK0rj55Rhc187Tn9vvxck7t</w:t>
+              </w:r>
+            </w:hyperlink>
+            <w:r>
+              <w:t xml:space="preserve">  </w:t>
             </w:r>
           </w:p>
         </w:tc>
@@ -2811,13 +3026,9 @@
           <w:tcPr>
             <w:cnfStyle w:val="001000000000" w:firstRow="0" w:lastRow="0" w:firstColumn="1" w:lastColumn="0" w:oddVBand="0" w:evenVBand="0" w:oddHBand="0" w:evenHBand="0" w:firstRowFirstColumn="0" w:firstRowLastColumn="0" w:lastRowFirstColumn="0" w:lastRowLastColumn="0"/>
             <w:tcW w:w="2689" w:type="dxa"/>
-            <w:vMerge w:val="restart"/>
-          </w:tcPr>
-          <w:p>
-            <w:r>
-              <w:t>AI Applications</w:t>
-            </w:r>
-          </w:p>
+            <w:vMerge/>
+          </w:tcPr>
+          <w:p/>
         </w:tc>
         <w:tc>
           <w:tcPr>
@@ -2832,7 +3043,7 @@
                 <w:rPr>
                   <w:rStyle w:val="Hyperlink"/>
                 </w:rPr>
-                <w:t>https://www.youtube.com/watch?v=p_7GWRup-nQ</w:t>
+                <w:t>https://www.youtube.com/watch?v=pmnFVuHNWZ8&amp;index=9&amp;list=PLrUdxfaFpuuK0rj55Rhc187Tn9vvxck7t</w:t>
               </w:r>
             </w:hyperlink>
             <w:r>
@@ -2873,7 +3084,7 @@
                 <w:rPr>
                   <w:rStyle w:val="Hyperlink"/>
                 </w:rPr>
-                <w:t>https://www.youtube.com/watch?v=oJeOvjJmKQ8</w:t>
+                <w:t>https://www.youtube.com/watch?v=4SA20vOzoOE&amp;list=PLrUdxfaFpuuK0rj55Rhc187Tn9vvxck7t&amp;index=10</w:t>
               </w:r>
             </w:hyperlink>
             <w:r>
@@ -2900,6 +3111,51 @@
           <w:tcPr>
             <w:cnfStyle w:val="001000000000" w:firstRow="0" w:lastRow="0" w:firstColumn="1" w:lastColumn="0" w:oddVBand="0" w:evenVBand="0" w:oddHBand="0" w:evenHBand="0" w:firstRowFirstColumn="0" w:firstRowLastColumn="0" w:lastRowFirstColumn="0" w:lastRowLastColumn="0"/>
             <w:tcW w:w="2689" w:type="dxa"/>
+            <w:vMerge w:val="restart"/>
+          </w:tcPr>
+          <w:p>
+            <w:r>
+              <w:t>AI Applications</w:t>
+            </w:r>
+          </w:p>
+        </w:tc>
+        <w:tc>
+          <w:tcPr>
+            <w:tcW w:w="5953" w:type="dxa"/>
+          </w:tcPr>
+          <w:p>
+            <w:pPr>
+              <w:cnfStyle w:val="000000100000" w:firstRow="0" w:lastRow="0" w:firstColumn="0" w:lastColumn="0" w:oddVBand="0" w:evenVBand="0" w:oddHBand="1" w:evenHBand="0" w:firstRowFirstColumn="0" w:firstRowLastColumn="0" w:lastRowFirstColumn="0" w:lastRowLastColumn="0"/>
+            </w:pPr>
+            <w:hyperlink r:id="rId62" w:history="1">
+              <w:r>
+                <w:rPr>
+                  <w:rStyle w:val="Hyperlink"/>
+                </w:rPr>
+                <w:t>https://www.youtube.com/watch?v=p_7GWRup-nQ</w:t>
+              </w:r>
+            </w:hyperlink>
+            <w:r>
+              <w:t xml:space="preserve"> </w:t>
+            </w:r>
+          </w:p>
+        </w:tc>
+        <w:tc>
+          <w:tcPr>
+            <w:tcW w:w="1837" w:type="dxa"/>
+          </w:tcPr>
+          <w:p>
+            <w:pPr>
+              <w:cnfStyle w:val="000000100000" w:firstRow="0" w:lastRow="0" w:firstColumn="0" w:lastColumn="0" w:oddVBand="0" w:evenVBand="0" w:oddHBand="1" w:evenHBand="0" w:firstRowFirstColumn="0" w:firstRowLastColumn="0" w:lastRowFirstColumn="0" w:lastRowLastColumn="0"/>
+            </w:pPr>
+          </w:p>
+        </w:tc>
+      </w:tr>
+      <w:tr>
+        <w:tc>
+          <w:tcPr>
+            <w:cnfStyle w:val="001000000000" w:firstRow="0" w:lastRow="0" w:firstColumn="1" w:lastColumn="0" w:oddVBand="0" w:evenVBand="0" w:oddHBand="0" w:evenHBand="0" w:firstRowFirstColumn="0" w:firstRowLastColumn="0" w:lastRowFirstColumn="0" w:lastRowLastColumn="0"/>
+            <w:tcW w:w="2689" w:type="dxa"/>
             <w:vMerge/>
           </w:tcPr>
           <w:p/>
@@ -2910,47 +3166,6 @@
           </w:tcPr>
           <w:p>
             <w:pPr>
-              <w:cnfStyle w:val="000000100000" w:firstRow="0" w:lastRow="0" w:firstColumn="0" w:lastColumn="0" w:oddVBand="0" w:evenVBand="0" w:oddHBand="1" w:evenHBand="0" w:firstRowFirstColumn="0" w:firstRowLastColumn="0" w:lastRowFirstColumn="0" w:lastRowLastColumn="0"/>
-            </w:pPr>
-            <w:hyperlink r:id="rId62" w:history="1">
-              <w:r>
-                <w:rPr>
-                  <w:rStyle w:val="Hyperlink"/>
-                </w:rPr>
-                <w:t>https://www.youtube.com/watch?v=SacogDL_4JU</w:t>
-              </w:r>
-            </w:hyperlink>
-            <w:r>
-              <w:t xml:space="preserve"> </w:t>
-            </w:r>
-          </w:p>
-        </w:tc>
-        <w:tc>
-          <w:tcPr>
-            <w:tcW w:w="1837" w:type="dxa"/>
-          </w:tcPr>
-          <w:p>
-            <w:pPr>
-              <w:cnfStyle w:val="000000100000" w:firstRow="0" w:lastRow="0" w:firstColumn="0" w:lastColumn="0" w:oddVBand="0" w:evenVBand="0" w:oddHBand="1" w:evenHBand="0" w:firstRowFirstColumn="0" w:firstRowLastColumn="0" w:lastRowFirstColumn="0" w:lastRowLastColumn="0"/>
-            </w:pPr>
-          </w:p>
-        </w:tc>
-      </w:tr>
-      <w:tr>
-        <w:tc>
-          <w:tcPr>
-            <w:cnfStyle w:val="001000000000" w:firstRow="0" w:lastRow="0" w:firstColumn="1" w:lastColumn="0" w:oddVBand="0" w:evenVBand="0" w:oddHBand="0" w:evenHBand="0" w:firstRowFirstColumn="0" w:firstRowLastColumn="0" w:lastRowFirstColumn="0" w:lastRowLastColumn="0"/>
-            <w:tcW w:w="2689" w:type="dxa"/>
-            <w:vMerge/>
-          </w:tcPr>
-          <w:p/>
-        </w:tc>
-        <w:tc>
-          <w:tcPr>
-            <w:tcW w:w="5953" w:type="dxa"/>
-          </w:tcPr>
-          <w:p>
-            <w:pPr>
               <w:cnfStyle w:val="000000000000" w:firstRow="0" w:lastRow="0" w:firstColumn="0" w:lastColumn="0" w:oddVBand="0" w:evenVBand="0" w:oddHBand="0" w:evenHBand="0" w:firstRowFirstColumn="0" w:firstRowLastColumn="0" w:lastRowFirstColumn="0" w:lastRowLastColumn="0"/>
             </w:pPr>
             <w:hyperlink r:id="rId63" w:history="1">
@@ -2958,7 +3173,7 @@
                 <w:rPr>
                   <w:rStyle w:val="Hyperlink"/>
                 </w:rPr>
-                <w:t>https://www.youtube.com/watch?v=n8NhWnAHCG4</w:t>
+                <w:t>https://www.youtube.com/watch?v=oJeOvjJmKQ8</w:t>
               </w:r>
             </w:hyperlink>
             <w:r>
@@ -3002,7 +3217,7 @@
                 <w:rPr>
                   <w:rStyle w:val="Hyperlink"/>
                 </w:rPr>
-                <w:t>https://www.youtube.com/watch?v=wjOEHvzv15s</w:t>
+                <w:t>https://www.youtube.com/watch?v=SacogDL_4JU</w:t>
               </w:r>
             </w:hyperlink>
             <w:r>
@@ -3043,7 +3258,7 @@
                 <w:rPr>
                   <w:rStyle w:val="Hyperlink"/>
                 </w:rPr>
-                <w:t>https://www.youtube.com/watch?v=--aAayx6sfs</w:t>
+                <w:t>https://www.youtube.com/watch?v=n8NhWnAHCG4</w:t>
               </w:r>
             </w:hyperlink>
             <w:r>
@@ -3087,36 +3302,33 @@
                 <w:rPr>
                   <w:rStyle w:val="Hyperlink"/>
                 </w:rPr>
-                <w:t>https://www.youtube.com/watch?v=evTx5BoKcc8</w:t>
-              </w:r>
-            </w:hyperlink>
-            <w:r>
-              <w:t xml:space="preserve"> </w:t>
-            </w:r>
-          </w:p>
-        </w:tc>
-        <w:tc>
-          <w:tcPr>
-            <w:tcW w:w="1837" w:type="dxa"/>
-          </w:tcPr>
-          <w:p>
-            <w:pPr>
-              <w:cnfStyle w:val="000000100000" w:firstRow="0" w:lastRow="0" w:firstColumn="0" w:lastColumn="0" w:oddVBand="0" w:evenVBand="0" w:oddHBand="1" w:evenHBand="0" w:firstRowFirstColumn="0" w:firstRowLastColumn="0" w:lastRowFirstColumn="0" w:lastRowLastColumn="0"/>
-            </w:pPr>
-          </w:p>
-        </w:tc>
-      </w:tr>
-      <w:tr>
-        <w:tc>
-          <w:tcPr>
-            <w:cnfStyle w:val="001000000000" w:firstRow="0" w:lastRow="0" w:firstColumn="1" w:lastColumn="0" w:oddVBand="0" w:evenVBand="0" w:oddHBand="0" w:evenHBand="0" w:firstRowFirstColumn="0" w:firstRowLastColumn="0" w:lastRowFirstColumn="0" w:lastRowLastColumn="0"/>
-            <w:tcW w:w="2689" w:type="dxa"/>
-          </w:tcPr>
-          <w:p>
-            <w:r>
-              <w:t>Intelligence and Learning Session 3</w:t>
-            </w:r>
-          </w:p>
+                <w:t>https://www.youtube.com/watch?v=wjOEHvzv15s</w:t>
+              </w:r>
+            </w:hyperlink>
+            <w:r>
+              <w:t xml:space="preserve"> </w:t>
+            </w:r>
+          </w:p>
+        </w:tc>
+        <w:tc>
+          <w:tcPr>
+            <w:tcW w:w="1837" w:type="dxa"/>
+          </w:tcPr>
+          <w:p>
+            <w:pPr>
+              <w:cnfStyle w:val="000000100000" w:firstRow="0" w:lastRow="0" w:firstColumn="0" w:lastColumn="0" w:oddVBand="0" w:evenVBand="0" w:oddHBand="1" w:evenHBand="0" w:firstRowFirstColumn="0" w:firstRowLastColumn="0" w:lastRowFirstColumn="0" w:lastRowLastColumn="0"/>
+            </w:pPr>
+          </w:p>
+        </w:tc>
+      </w:tr>
+      <w:tr>
+        <w:tc>
+          <w:tcPr>
+            <w:cnfStyle w:val="001000000000" w:firstRow="0" w:lastRow="0" w:firstColumn="1" w:lastColumn="0" w:oddVBand="0" w:evenVBand="0" w:oddHBand="0" w:evenHBand="0" w:firstRowFirstColumn="0" w:firstRowLastColumn="0" w:lastRowFirstColumn="0" w:lastRowLastColumn="0"/>
+            <w:tcW w:w="2689" w:type="dxa"/>
+            <w:vMerge/>
+          </w:tcPr>
+          <w:p/>
         </w:tc>
         <w:tc>
           <w:tcPr>
@@ -3131,9 +3343,12 @@
                 <w:rPr>
                   <w:rStyle w:val="Hyperlink"/>
                 </w:rPr>
-                <w:t>https://www.youtube.com/watch?v=LvIa0-ZKCrc</w:t>
-              </w:r>
-            </w:hyperlink>
+                <w:t>https://www.youtube.com/watch?v=--aAayx6sfs</w:t>
+              </w:r>
+            </w:hyperlink>
+            <w:r>
+              <w:t xml:space="preserve"> </w:t>
+            </w:r>
           </w:p>
         </w:tc>
         <w:tc>
@@ -3155,13 +3370,9 @@
           <w:tcPr>
             <w:cnfStyle w:val="001000000000" w:firstRow="0" w:lastRow="0" w:firstColumn="1" w:lastColumn="0" w:oddVBand="0" w:evenVBand="0" w:oddHBand="0" w:evenHBand="0" w:firstRowFirstColumn="0" w:firstRowLastColumn="0" w:lastRowFirstColumn="0" w:lastRowLastColumn="0"/>
             <w:tcW w:w="2689" w:type="dxa"/>
-            <w:vMerge w:val="restart"/>
-          </w:tcPr>
-          <w:p>
-            <w:r>
-              <w:t>K – Nearest Neighbours</w:t>
-            </w:r>
-          </w:p>
+            <w:vMerge/>
+          </w:tcPr>
+          <w:p/>
         </w:tc>
         <w:tc>
           <w:tcPr>
@@ -3176,30 +3387,52 @@
                 <w:rPr>
                   <w:rStyle w:val="Hyperlink"/>
                 </w:rPr>
-                <w:t>https://www.youtube.com/watch?v=N8Fabn1om2k</w:t>
-              </w:r>
-            </w:hyperlink>
-          </w:p>
-        </w:tc>
-        <w:tc>
-          <w:tcPr>
-            <w:tcW w:w="1837" w:type="dxa"/>
-          </w:tcPr>
-          <w:p>
-            <w:pPr>
-              <w:cnfStyle w:val="000000100000" w:firstRow="0" w:lastRow="0" w:firstColumn="0" w:lastColumn="0" w:oddVBand="0" w:evenVBand="0" w:oddHBand="1" w:evenHBand="0" w:firstRowFirstColumn="0" w:firstRowLastColumn="0" w:lastRowFirstColumn="0" w:lastRowLastColumn="0"/>
-            </w:pPr>
-          </w:p>
-        </w:tc>
-      </w:tr>
-      <w:tr>
-        <w:tc>
-          <w:tcPr>
-            <w:cnfStyle w:val="001000000000" w:firstRow="0" w:lastRow="0" w:firstColumn="1" w:lastColumn="0" w:oddVBand="0" w:evenVBand="0" w:oddHBand="0" w:evenHBand="0" w:firstRowFirstColumn="0" w:firstRowLastColumn="0" w:lastRowFirstColumn="0" w:lastRowLastColumn="0"/>
-            <w:tcW w:w="2689" w:type="dxa"/>
-            <w:vMerge/>
-          </w:tcPr>
-          <w:p/>
+                <w:t>https://www.youtube.com/watch?v=evTx5BoKcc8</w:t>
+              </w:r>
+            </w:hyperlink>
+            <w:r>
+              <w:t xml:space="preserve"> </w:t>
+            </w:r>
+          </w:p>
+        </w:tc>
+        <w:tc>
+          <w:tcPr>
+            <w:tcW w:w="1837" w:type="dxa"/>
+          </w:tcPr>
+          <w:p>
+            <w:pPr>
+              <w:cnfStyle w:val="000000100000" w:firstRow="0" w:lastRow="0" w:firstColumn="0" w:lastColumn="0" w:oddVBand="0" w:evenVBand="0" w:oddHBand="1" w:evenHBand="0" w:firstRowFirstColumn="0" w:firstRowLastColumn="0" w:lastRowFirstColumn="0" w:lastRowLastColumn="0"/>
+            </w:pPr>
+          </w:p>
+        </w:tc>
+      </w:tr>
+      <w:tr>
+        <w:tc>
+          <w:tcPr>
+            <w:cnfStyle w:val="001000000000" w:firstRow="0" w:lastRow="0" w:firstColumn="1" w:lastColumn="0" w:oddVBand="0" w:evenVBand="0" w:oddHBand="0" w:evenHBand="0" w:firstRowFirstColumn="0" w:firstRowLastColumn="0" w:lastRowFirstColumn="0" w:lastRowLastColumn="0"/>
+            <w:tcW w:w="2689" w:type="dxa"/>
+          </w:tcPr>
+          <w:p>
+            <w:r>
+              <w:t xml:space="preserve">Intelligence </w:t>
+            </w:r>
+            <w:proofErr w:type="spellStart"/>
+            <w:r>
+              <w:t>and</w:t>
+            </w:r>
+            <w:proofErr w:type="spellEnd"/>
+            <w:r>
+              <w:t xml:space="preserve"> Learning </w:t>
+            </w:r>
+            <w:proofErr w:type="spellStart"/>
+            <w:r>
+              <w:t>Session</w:t>
+            </w:r>
+            <w:proofErr w:type="spellEnd"/>
+            <w:r>
+              <w:t xml:space="preserve"> 3</w:t>
+            </w:r>
+          </w:p>
         </w:tc>
         <w:tc>
           <w:tcPr>
@@ -3214,7 +3447,7 @@
                 <w:rPr>
                   <w:rStyle w:val="Hyperlink"/>
                 </w:rPr>
-                <w:t>https://www.youtube.com/watch?v=Lo89NLmSgl0</w:t>
+                <w:t>https://www.youtube.com/watch?v=LvIa0-ZKCrc</w:t>
               </w:r>
             </w:hyperlink>
           </w:p>
@@ -3238,6 +3471,61 @@
           <w:tcPr>
             <w:cnfStyle w:val="001000000000" w:firstRow="0" w:lastRow="0" w:firstColumn="1" w:lastColumn="0" w:oddVBand="0" w:evenVBand="0" w:oddHBand="0" w:evenHBand="0" w:firstRowFirstColumn="0" w:firstRowLastColumn="0" w:lastRowFirstColumn="0" w:lastRowLastColumn="0"/>
             <w:tcW w:w="2689" w:type="dxa"/>
+            <w:vMerge w:val="restart"/>
+          </w:tcPr>
+          <w:p>
+            <w:r>
+              <w:t xml:space="preserve">K – </w:t>
+            </w:r>
+            <w:proofErr w:type="spellStart"/>
+            <w:r>
+              <w:t>Nearest</w:t>
+            </w:r>
+            <w:proofErr w:type="spellEnd"/>
+            <w:r>
+              <w:t xml:space="preserve"> </w:t>
+            </w:r>
+            <w:proofErr w:type="spellStart"/>
+            <w:r>
+              <w:t>Neighbours</w:t>
+            </w:r>
+            <w:proofErr w:type="spellEnd"/>
+          </w:p>
+        </w:tc>
+        <w:tc>
+          <w:tcPr>
+            <w:tcW w:w="5953" w:type="dxa"/>
+          </w:tcPr>
+          <w:p>
+            <w:pPr>
+              <w:cnfStyle w:val="000000100000" w:firstRow="0" w:lastRow="0" w:firstColumn="0" w:lastColumn="0" w:oddVBand="0" w:evenVBand="0" w:oddHBand="1" w:evenHBand="0" w:firstRowFirstColumn="0" w:firstRowLastColumn="0" w:lastRowFirstColumn="0" w:lastRowLastColumn="0"/>
+            </w:pPr>
+            <w:hyperlink r:id="rId70" w:history="1">
+              <w:r>
+                <w:rPr>
+                  <w:rStyle w:val="Hyperlink"/>
+                </w:rPr>
+                <w:t>https://www.youtube.com/watch?v=N8Fabn1om2k</w:t>
+              </w:r>
+            </w:hyperlink>
+          </w:p>
+        </w:tc>
+        <w:tc>
+          <w:tcPr>
+            <w:tcW w:w="1837" w:type="dxa"/>
+          </w:tcPr>
+          <w:p>
+            <w:pPr>
+              <w:cnfStyle w:val="000000100000" w:firstRow="0" w:lastRow="0" w:firstColumn="0" w:lastColumn="0" w:oddVBand="0" w:evenVBand="0" w:oddHBand="1" w:evenHBand="0" w:firstRowFirstColumn="0" w:firstRowLastColumn="0" w:lastRowFirstColumn="0" w:lastRowLastColumn="0"/>
+            </w:pPr>
+          </w:p>
+        </w:tc>
+      </w:tr>
+      <w:tr>
+        <w:tc>
+          <w:tcPr>
+            <w:cnfStyle w:val="001000000000" w:firstRow="0" w:lastRow="0" w:firstColumn="1" w:lastColumn="0" w:oddVBand="0" w:evenVBand="0" w:oddHBand="0" w:evenHBand="0" w:firstRowFirstColumn="0" w:firstRowLastColumn="0" w:lastRowFirstColumn="0" w:lastRowLastColumn="0"/>
+            <w:tcW w:w="2689" w:type="dxa"/>
             <w:vMerge/>
           </w:tcPr>
           <w:p/>
@@ -3248,89 +3536,25 @@
           </w:tcPr>
           <w:p>
             <w:pPr>
-              <w:cnfStyle w:val="000000100000" w:firstRow="0" w:lastRow="0" w:firstColumn="0" w:lastColumn="0" w:oddVBand="0" w:evenVBand="0" w:oddHBand="1" w:evenHBand="0" w:firstRowFirstColumn="0" w:firstRowLastColumn="0" w:lastRowFirstColumn="0" w:lastRowLastColumn="0"/>
-            </w:pPr>
-            <w:hyperlink r:id="rId70" w:history="1">
-              <w:r>
-                <w:rPr>
-                  <w:rStyle w:val="Hyperlink"/>
-                  <w:rFonts w:eastAsia="Times New Roman" w:cs="Times New Roman"/>
-                </w:rPr>
-                <w:t>https://www.youtube.com/watch?v=aMtckmWAzDg</w:t>
-              </w:r>
-            </w:hyperlink>
-          </w:p>
-        </w:tc>
-        <w:tc>
-          <w:tcPr>
-            <w:tcW w:w="1837" w:type="dxa"/>
-          </w:tcPr>
-          <w:p>
-            <w:pPr>
-              <w:cnfStyle w:val="000000100000" w:firstRow="0" w:lastRow="0" w:firstColumn="0" w:lastColumn="0" w:oddVBand="0" w:evenVBand="0" w:oddHBand="1" w:evenHBand="0" w:firstRowFirstColumn="0" w:firstRowLastColumn="0" w:lastRowFirstColumn="0" w:lastRowLastColumn="0"/>
-            </w:pPr>
-          </w:p>
-        </w:tc>
-      </w:tr>
-      <w:tr>
-        <w:tc>
-          <w:tcPr>
-            <w:cnfStyle w:val="001000000000" w:firstRow="0" w:lastRow="0" w:firstColumn="1" w:lastColumn="0" w:oddVBand="0" w:evenVBand="0" w:oddHBand="0" w:evenHBand="0" w:firstRowFirstColumn="0" w:firstRowLastColumn="0" w:lastRowFirstColumn="0" w:lastRowLastColumn="0"/>
-            <w:tcW w:w="2689" w:type="dxa"/>
-            <w:vMerge w:val="restart"/>
-          </w:tcPr>
-          <w:p>
-            <w:pPr>
-              <w:rPr>
-                <w:lang w:val="en-GB"/>
-              </w:rPr>
-            </w:pPr>
-            <w:r>
-              <w:rPr>
-                <w:lang w:val="en-GB"/>
-              </w:rPr>
-              <w:t xml:space="preserve">Linear Regression with ordinary least </w:t>
-            </w:r>
-            <w:r>
-              <w:rPr>
-                <w:lang w:val="en-GB"/>
-              </w:rPr>
-              <w:t>squares</w:t>
-            </w:r>
-          </w:p>
-        </w:tc>
-        <w:tc>
-          <w:tcPr>
-            <w:tcW w:w="5953" w:type="dxa"/>
-          </w:tcPr>
-          <w:p>
-            <w:pPr>
-              <w:cnfStyle w:val="000000000000" w:firstRow="0" w:lastRow="0" w:firstColumn="0" w:lastColumn="0" w:oddVBand="0" w:evenVBand="0" w:oddHBand="0" w:evenHBand="0" w:firstRowFirstColumn="0" w:firstRowLastColumn="0" w:lastRowFirstColumn="0" w:lastRowLastColumn="0"/>
-              <w:rPr>
-                <w:lang w:val="en-GB"/>
-              </w:rPr>
+              <w:cnfStyle w:val="000000000000" w:firstRow="0" w:lastRow="0" w:firstColumn="0" w:lastColumn="0" w:oddVBand="0" w:evenVBand="0" w:oddHBand="0" w:evenHBand="0" w:firstRowFirstColumn="0" w:firstRowLastColumn="0" w:lastRowFirstColumn="0" w:lastRowLastColumn="0"/>
             </w:pPr>
             <w:hyperlink r:id="rId71" w:history="1">
               <w:r>
                 <w:rPr>
                   <w:rStyle w:val="Hyperlink"/>
-                  <w:lang w:val="en-GB"/>
-                </w:rPr>
-                <w:t>https://www.youtube.com/watch?v=szXbuO3bVRk</w:t>
-              </w:r>
-            </w:hyperlink>
-          </w:p>
-        </w:tc>
-        <w:tc>
-          <w:tcPr>
-            <w:tcW w:w="1837" w:type="dxa"/>
-          </w:tcPr>
-          <w:p>
-            <w:pPr>
-              <w:cnfStyle w:val="000000000000" w:firstRow="0" w:lastRow="0" w:firstColumn="0" w:lastColumn="0" w:oddVBand="0" w:evenVBand="0" w:oddHBand="0" w:evenHBand="0" w:firstRowFirstColumn="0" w:firstRowLastColumn="0" w:lastRowFirstColumn="0" w:lastRowLastColumn="0"/>
-              <w:rPr>
-                <w:lang w:val="en-GB"/>
-              </w:rPr>
+                </w:rPr>
+                <w:t>https://www.youtube.com/watch?v=Lo89NLmSgl0</w:t>
+              </w:r>
+            </w:hyperlink>
+          </w:p>
+        </w:tc>
+        <w:tc>
+          <w:tcPr>
+            <w:tcW w:w="1837" w:type="dxa"/>
+          </w:tcPr>
+          <w:p>
+            <w:pPr>
+              <w:cnfStyle w:val="000000000000" w:firstRow="0" w:lastRow="0" w:firstColumn="0" w:lastColumn="0" w:oddVBand="0" w:evenVBand="0" w:oddHBand="0" w:evenHBand="0" w:firstRowFirstColumn="0" w:firstRowLastColumn="0" w:lastRowFirstColumn="0" w:lastRowLastColumn="0"/>
             </w:pPr>
           </w:p>
         </w:tc>
@@ -3345,83 +3569,83 @@
             <w:tcW w:w="2689" w:type="dxa"/>
             <w:vMerge/>
           </w:tcPr>
-          <w:p>
-            <w:pPr>
-              <w:rPr>
-                <w:lang w:val="en-GB"/>
-              </w:rPr>
-            </w:pPr>
-          </w:p>
-        </w:tc>
-        <w:tc>
-          <w:tcPr>
-            <w:tcW w:w="5953" w:type="dxa"/>
-          </w:tcPr>
-          <w:p>
-            <w:pPr>
-              <w:cnfStyle w:val="000000100000" w:firstRow="0" w:lastRow="0" w:firstColumn="0" w:lastColumn="0" w:oddVBand="0" w:evenVBand="0" w:oddHBand="1" w:evenHBand="0" w:firstRowFirstColumn="0" w:firstRowLastColumn="0" w:lastRowFirstColumn="0" w:lastRowLastColumn="0"/>
-              <w:rPr>
-                <w:lang w:val="en-GB"/>
-              </w:rPr>
+          <w:p/>
+        </w:tc>
+        <w:tc>
+          <w:tcPr>
+            <w:tcW w:w="5953" w:type="dxa"/>
+          </w:tcPr>
+          <w:p>
+            <w:pPr>
+              <w:cnfStyle w:val="000000100000" w:firstRow="0" w:lastRow="0" w:firstColumn="0" w:lastColumn="0" w:oddVBand="0" w:evenVBand="0" w:oddHBand="1" w:evenHBand="0" w:firstRowFirstColumn="0" w:firstRowLastColumn="0" w:lastRowFirstColumn="0" w:lastRowLastColumn="0"/>
             </w:pPr>
             <w:hyperlink r:id="rId72" w:history="1">
               <w:r>
                 <w:rPr>
                   <w:rStyle w:val="Hyperlink"/>
+                  <w:rFonts w:eastAsia="Times New Roman" w:cs="Times New Roman"/>
+                </w:rPr>
+                <w:t>https://www.youtube.com/watch?v=aMtckmWAzDg</w:t>
+              </w:r>
+            </w:hyperlink>
+          </w:p>
+        </w:tc>
+        <w:tc>
+          <w:tcPr>
+            <w:tcW w:w="1837" w:type="dxa"/>
+          </w:tcPr>
+          <w:p>
+            <w:pPr>
+              <w:cnfStyle w:val="000000100000" w:firstRow="0" w:lastRow="0" w:firstColumn="0" w:lastColumn="0" w:oddVBand="0" w:evenVBand="0" w:oddHBand="1" w:evenHBand="0" w:firstRowFirstColumn="0" w:firstRowLastColumn="0" w:lastRowFirstColumn="0" w:lastRowLastColumn="0"/>
+            </w:pPr>
+          </w:p>
+        </w:tc>
+      </w:tr>
+      <w:tr>
+        <w:tc>
+          <w:tcPr>
+            <w:cnfStyle w:val="001000000000" w:firstRow="0" w:lastRow="0" w:firstColumn="1" w:lastColumn="0" w:oddVBand="0" w:evenVBand="0" w:oddHBand="0" w:evenHBand="0" w:firstRowFirstColumn="0" w:firstRowLastColumn="0" w:lastRowFirstColumn="0" w:lastRowLastColumn="0"/>
+            <w:tcW w:w="2689" w:type="dxa"/>
+            <w:vMerge w:val="restart"/>
+          </w:tcPr>
+          <w:p>
+            <w:pPr>
+              <w:rPr>
+                <w:lang w:val="en-GB"/>
+              </w:rPr>
+            </w:pPr>
+            <w:r>
+              <w:rPr>
+                <w:lang w:val="en-GB"/>
+              </w:rPr>
+              <w:t xml:space="preserve">Linear Regression with ordinary least </w:t>
+            </w:r>
+            <w:r>
+              <w:rPr>
+                <w:lang w:val="en-GB"/>
+              </w:rPr>
+              <w:t>squares</w:t>
+            </w:r>
+          </w:p>
+        </w:tc>
+        <w:tc>
+          <w:tcPr>
+            <w:tcW w:w="5953" w:type="dxa"/>
+          </w:tcPr>
+          <w:p>
+            <w:pPr>
+              <w:cnfStyle w:val="000000000000" w:firstRow="0" w:lastRow="0" w:firstColumn="0" w:lastColumn="0" w:oddVBand="0" w:evenVBand="0" w:oddHBand="0" w:evenHBand="0" w:firstRowFirstColumn="0" w:firstRowLastColumn="0" w:lastRowFirstColumn="0" w:lastRowLastColumn="0"/>
+              <w:rPr>
+                <w:lang w:val="en-GB"/>
+              </w:rPr>
+            </w:pPr>
+            <w:hyperlink r:id="rId73" w:history="1">
+              <w:r>
+                <w:rPr>
+                  <w:rStyle w:val="Hyperlink"/>
                   <w:lang w:val="en-GB"/>
                 </w:rPr>
-                <w:t>https://www.youtube.com/watch?v=_cXuvTQl090</w:t>
-              </w:r>
-            </w:hyperlink>
-          </w:p>
-        </w:tc>
-        <w:tc>
-          <w:tcPr>
-            <w:tcW w:w="1837" w:type="dxa"/>
-          </w:tcPr>
-          <w:p>
-            <w:pPr>
-              <w:cnfStyle w:val="000000100000" w:firstRow="0" w:lastRow="0" w:firstColumn="0" w:lastColumn="0" w:oddVBand="0" w:evenVBand="0" w:oddHBand="1" w:evenHBand="0" w:firstRowFirstColumn="0" w:firstRowLastColumn="0" w:lastRowFirstColumn="0" w:lastRowLastColumn="0"/>
-              <w:rPr>
-                <w:lang w:val="en-GB"/>
-              </w:rPr>
-            </w:pPr>
-          </w:p>
-        </w:tc>
-      </w:tr>
-      <w:tr>
-        <w:tc>
-          <w:tcPr>
-            <w:cnfStyle w:val="001000000000" w:firstRow="0" w:lastRow="0" w:firstColumn="1" w:lastColumn="0" w:oddVBand="0" w:evenVBand="0" w:oddHBand="0" w:evenHBand="0" w:firstRowFirstColumn="0" w:firstRowLastColumn="0" w:lastRowFirstColumn="0" w:lastRowLastColumn="0"/>
-            <w:tcW w:w="2689" w:type="dxa"/>
-            <w:vMerge/>
-          </w:tcPr>
-          <w:p>
-            <w:pPr>
-              <w:rPr>
-                <w:lang w:val="en-GB"/>
-              </w:rPr>
-            </w:pPr>
-          </w:p>
-        </w:tc>
-        <w:tc>
-          <w:tcPr>
-            <w:tcW w:w="5953" w:type="dxa"/>
-          </w:tcPr>
-          <w:p>
-            <w:pPr>
-              <w:cnfStyle w:val="000000000000" w:firstRow="0" w:lastRow="0" w:firstColumn="0" w:lastColumn="0" w:oddVBand="0" w:evenVBand="0" w:oddHBand="0" w:evenHBand="0" w:firstRowFirstColumn="0" w:firstRowLastColumn="0" w:lastRowFirstColumn="0" w:lastRowLastColumn="0"/>
-              <w:rPr>
-                <w:lang w:val="en-GB"/>
-              </w:rPr>
-            </w:pPr>
-            <w:hyperlink r:id="rId73" w:history="1">
-              <w:r>
-                <w:rPr>
-                  <w:rStyle w:val="Hyperlink"/>
-                  <w:lang w:val="en-GB"/>
-                </w:rPr>
-                <w:t>https://www.youtube.com/watch?v=L-Lsfu4ab74</w:t>
+                <w:t>https://www.youtube.com/watch?v=szXbuO3bVRk</w:t>
               </w:r>
             </w:hyperlink>
           </w:p>
@@ -3448,77 +3672,99 @@
           <w:tcPr>
             <w:cnfStyle w:val="001000000000" w:firstRow="0" w:lastRow="0" w:firstColumn="1" w:lastColumn="0" w:oddVBand="0" w:evenVBand="0" w:oddHBand="0" w:evenHBand="0" w:firstRowFirstColumn="0" w:firstRowLastColumn="0" w:lastRowFirstColumn="0" w:lastRowLastColumn="0"/>
             <w:tcW w:w="2689" w:type="dxa"/>
-            <w:vMerge w:val="restart"/>
-          </w:tcPr>
-          <w:p>
-            <w:r>
-              <w:t>Calculus</w:t>
-            </w:r>
-          </w:p>
-        </w:tc>
-        <w:tc>
-          <w:tcPr>
-            <w:tcW w:w="5953" w:type="dxa"/>
-          </w:tcPr>
-          <w:p>
-            <w:pPr>
-              <w:cnfStyle w:val="000000100000" w:firstRow="0" w:lastRow="0" w:firstColumn="0" w:lastColumn="0" w:oddVBand="0" w:evenVBand="0" w:oddHBand="1" w:evenHBand="0" w:firstRowFirstColumn="0" w:firstRowLastColumn="0" w:lastRowFirstColumn="0" w:lastRowLastColumn="0"/>
+            <w:vMerge/>
+          </w:tcPr>
+          <w:p>
+            <w:pPr>
+              <w:rPr>
+                <w:lang w:val="en-GB"/>
+              </w:rPr>
+            </w:pPr>
+          </w:p>
+        </w:tc>
+        <w:tc>
+          <w:tcPr>
+            <w:tcW w:w="5953" w:type="dxa"/>
+          </w:tcPr>
+          <w:p>
+            <w:pPr>
+              <w:cnfStyle w:val="000000100000" w:firstRow="0" w:lastRow="0" w:firstColumn="0" w:lastColumn="0" w:oddVBand="0" w:evenVBand="0" w:oddHBand="1" w:evenHBand="0" w:firstRowFirstColumn="0" w:firstRowLastColumn="0" w:lastRowFirstColumn="0" w:lastRowLastColumn="0"/>
+              <w:rPr>
+                <w:lang w:val="en-GB"/>
+              </w:rPr>
             </w:pPr>
             <w:hyperlink r:id="rId74" w:history="1">
               <w:r>
                 <w:rPr>
                   <w:rStyle w:val="Hyperlink"/>
-                </w:rPr>
-                <w:t>https://www.youtube.com/watch?v=IKb_3FJtA1U</w:t>
-              </w:r>
-            </w:hyperlink>
-          </w:p>
-        </w:tc>
-        <w:tc>
-          <w:tcPr>
-            <w:tcW w:w="1837" w:type="dxa"/>
-          </w:tcPr>
-          <w:p>
-            <w:pPr>
-              <w:cnfStyle w:val="000000100000" w:firstRow="0" w:lastRow="0" w:firstColumn="0" w:lastColumn="0" w:oddVBand="0" w:evenVBand="0" w:oddHBand="1" w:evenHBand="0" w:firstRowFirstColumn="0" w:firstRowLastColumn="0" w:lastRowFirstColumn="0" w:lastRowLastColumn="0"/>
-            </w:pPr>
-          </w:p>
-        </w:tc>
-      </w:tr>
-      <w:tr>
-        <w:tc>
-          <w:tcPr>
-            <w:cnfStyle w:val="001000000000" w:firstRow="0" w:lastRow="0" w:firstColumn="1" w:lastColumn="0" w:oddVBand="0" w:evenVBand="0" w:oddHBand="0" w:evenHBand="0" w:firstRowFirstColumn="0" w:firstRowLastColumn="0" w:lastRowFirstColumn="0" w:lastRowLastColumn="0"/>
-            <w:tcW w:w="2689" w:type="dxa"/>
-            <w:vMerge/>
-          </w:tcPr>
-          <w:p/>
-        </w:tc>
-        <w:tc>
-          <w:tcPr>
-            <w:tcW w:w="5953" w:type="dxa"/>
-          </w:tcPr>
-          <w:p>
-            <w:pPr>
-              <w:cnfStyle w:val="000000000000" w:firstRow="0" w:lastRow="0" w:firstColumn="0" w:lastColumn="0" w:oddVBand="0" w:evenVBand="0" w:oddHBand="0" w:evenHBand="0" w:firstRowFirstColumn="0" w:firstRowLastColumn="0" w:lastRowFirstColumn="0" w:lastRowLastColumn="0"/>
+                  <w:lang w:val="en-GB"/>
+                </w:rPr>
+                <w:t>https://www.youtube.com/watch?v=_cXuvTQl090</w:t>
+              </w:r>
+            </w:hyperlink>
+          </w:p>
+        </w:tc>
+        <w:tc>
+          <w:tcPr>
+            <w:tcW w:w="1837" w:type="dxa"/>
+          </w:tcPr>
+          <w:p>
+            <w:pPr>
+              <w:cnfStyle w:val="000000100000" w:firstRow="0" w:lastRow="0" w:firstColumn="0" w:lastColumn="0" w:oddVBand="0" w:evenVBand="0" w:oddHBand="1" w:evenHBand="0" w:firstRowFirstColumn="0" w:firstRowLastColumn="0" w:lastRowFirstColumn="0" w:lastRowLastColumn="0"/>
+              <w:rPr>
+                <w:lang w:val="en-GB"/>
+              </w:rPr>
+            </w:pPr>
+          </w:p>
+        </w:tc>
+      </w:tr>
+      <w:tr>
+        <w:tc>
+          <w:tcPr>
+            <w:cnfStyle w:val="001000000000" w:firstRow="0" w:lastRow="0" w:firstColumn="1" w:lastColumn="0" w:oddVBand="0" w:evenVBand="0" w:oddHBand="0" w:evenHBand="0" w:firstRowFirstColumn="0" w:firstRowLastColumn="0" w:lastRowFirstColumn="0" w:lastRowLastColumn="0"/>
+            <w:tcW w:w="2689" w:type="dxa"/>
+            <w:vMerge/>
+          </w:tcPr>
+          <w:p>
+            <w:pPr>
+              <w:rPr>
+                <w:lang w:val="en-GB"/>
+              </w:rPr>
+            </w:pPr>
+          </w:p>
+        </w:tc>
+        <w:tc>
+          <w:tcPr>
+            <w:tcW w:w="5953" w:type="dxa"/>
+          </w:tcPr>
+          <w:p>
+            <w:pPr>
+              <w:cnfStyle w:val="000000000000" w:firstRow="0" w:lastRow="0" w:firstColumn="0" w:lastColumn="0" w:oddVBand="0" w:evenVBand="0" w:oddHBand="0" w:evenHBand="0" w:firstRowFirstColumn="0" w:firstRowLastColumn="0" w:lastRowFirstColumn="0" w:lastRowLastColumn="0"/>
+              <w:rPr>
+                <w:lang w:val="en-GB"/>
+              </w:rPr>
             </w:pPr>
             <w:hyperlink r:id="rId75" w:history="1">
               <w:r>
                 <w:rPr>
                   <w:rStyle w:val="Hyperlink"/>
-                </w:rPr>
-                <w:t>https://www.youtube.com/watch?v=cE6wr0_ad8Y</w:t>
-              </w:r>
-            </w:hyperlink>
-          </w:p>
-        </w:tc>
-        <w:tc>
-          <w:tcPr>
-            <w:tcW w:w="1837" w:type="dxa"/>
-          </w:tcPr>
-          <w:p>
-            <w:pPr>
-              <w:cnfStyle w:val="000000000000" w:firstRow="0" w:lastRow="0" w:firstColumn="0" w:lastColumn="0" w:oddVBand="0" w:evenVBand="0" w:oddHBand="0" w:evenHBand="0" w:firstRowFirstColumn="0" w:firstRowLastColumn="0" w:lastRowFirstColumn="0" w:lastRowLastColumn="0"/>
+                  <w:lang w:val="en-GB"/>
+                </w:rPr>
+                <w:t>https://www.youtube.com/watch?v=L-Lsfu4ab74</w:t>
+              </w:r>
+            </w:hyperlink>
+          </w:p>
+        </w:tc>
+        <w:tc>
+          <w:tcPr>
+            <w:tcW w:w="1837" w:type="dxa"/>
+          </w:tcPr>
+          <w:p>
+            <w:pPr>
+              <w:cnfStyle w:val="000000000000" w:firstRow="0" w:lastRow="0" w:firstColumn="0" w:lastColumn="0" w:oddVBand="0" w:evenVBand="0" w:oddHBand="0" w:evenHBand="0" w:firstRowFirstColumn="0" w:firstRowLastColumn="0" w:lastRowFirstColumn="0" w:lastRowLastColumn="0"/>
+              <w:rPr>
+                <w:lang w:val="en-GB"/>
+              </w:rPr>
             </w:pPr>
           </w:p>
         </w:tc>
@@ -3531,6 +3777,48 @@
           <w:tcPr>
             <w:cnfStyle w:val="001000000000" w:firstRow="0" w:lastRow="0" w:firstColumn="1" w:lastColumn="0" w:oddVBand="0" w:evenVBand="0" w:oddHBand="0" w:evenHBand="0" w:firstRowFirstColumn="0" w:firstRowLastColumn="0" w:lastRowFirstColumn="0" w:lastRowLastColumn="0"/>
             <w:tcW w:w="2689" w:type="dxa"/>
+            <w:vMerge w:val="restart"/>
+          </w:tcPr>
+          <w:p>
+            <w:r>
+              <w:t>Calculus</w:t>
+            </w:r>
+          </w:p>
+        </w:tc>
+        <w:tc>
+          <w:tcPr>
+            <w:tcW w:w="5953" w:type="dxa"/>
+          </w:tcPr>
+          <w:p>
+            <w:pPr>
+              <w:cnfStyle w:val="000000100000" w:firstRow="0" w:lastRow="0" w:firstColumn="0" w:lastColumn="0" w:oddVBand="0" w:evenVBand="0" w:oddHBand="1" w:evenHBand="0" w:firstRowFirstColumn="0" w:firstRowLastColumn="0" w:lastRowFirstColumn="0" w:lastRowLastColumn="0"/>
+            </w:pPr>
+            <w:hyperlink r:id="rId76" w:history="1">
+              <w:r>
+                <w:rPr>
+                  <w:rStyle w:val="Hyperlink"/>
+                </w:rPr>
+                <w:t>https://www.youtube.com/watch?v=IKb_3FJtA1U</w:t>
+              </w:r>
+            </w:hyperlink>
+          </w:p>
+        </w:tc>
+        <w:tc>
+          <w:tcPr>
+            <w:tcW w:w="1837" w:type="dxa"/>
+          </w:tcPr>
+          <w:p>
+            <w:pPr>
+              <w:cnfStyle w:val="000000100000" w:firstRow="0" w:lastRow="0" w:firstColumn="0" w:lastColumn="0" w:oddVBand="0" w:evenVBand="0" w:oddHBand="1" w:evenHBand="0" w:firstRowFirstColumn="0" w:firstRowLastColumn="0" w:lastRowFirstColumn="0" w:lastRowLastColumn="0"/>
+            </w:pPr>
+          </w:p>
+        </w:tc>
+      </w:tr>
+      <w:tr>
+        <w:tc>
+          <w:tcPr>
+            <w:cnfStyle w:val="001000000000" w:firstRow="0" w:lastRow="0" w:firstColumn="1" w:lastColumn="0" w:oddVBand="0" w:evenVBand="0" w:oddHBand="0" w:evenHBand="0" w:firstRowFirstColumn="0" w:firstRowLastColumn="0" w:lastRowFirstColumn="0" w:lastRowLastColumn="0"/>
+            <w:tcW w:w="2689" w:type="dxa"/>
             <w:vMerge/>
           </w:tcPr>
           <w:p/>
@@ -3541,9 +3829,50 @@
           </w:tcPr>
           <w:p>
             <w:pPr>
-              <w:cnfStyle w:val="000000100000" w:firstRow="0" w:lastRow="0" w:firstColumn="0" w:lastColumn="0" w:oddVBand="0" w:evenVBand="0" w:oddHBand="1" w:evenHBand="0" w:firstRowFirstColumn="0" w:firstRowLastColumn="0" w:lastRowFirstColumn="0" w:lastRowLastColumn="0"/>
-            </w:pPr>
-            <w:hyperlink r:id="rId76" w:history="1">
+              <w:cnfStyle w:val="000000000000" w:firstRow="0" w:lastRow="0" w:firstColumn="0" w:lastColumn="0" w:oddVBand="0" w:evenVBand="0" w:oddHBand="0" w:evenHBand="0" w:firstRowFirstColumn="0" w:firstRowLastColumn="0" w:lastRowFirstColumn="0" w:lastRowLastColumn="0"/>
+            </w:pPr>
+            <w:hyperlink r:id="rId77" w:history="1">
+              <w:r>
+                <w:rPr>
+                  <w:rStyle w:val="Hyperlink"/>
+                </w:rPr>
+                <w:t>https://www.youtube.com/watch?v=cE6wr0_ad8Y</w:t>
+              </w:r>
+            </w:hyperlink>
+          </w:p>
+        </w:tc>
+        <w:tc>
+          <w:tcPr>
+            <w:tcW w:w="1837" w:type="dxa"/>
+          </w:tcPr>
+          <w:p>
+            <w:pPr>
+              <w:cnfStyle w:val="000000000000" w:firstRow="0" w:lastRow="0" w:firstColumn="0" w:lastColumn="0" w:oddVBand="0" w:evenVBand="0" w:oddHBand="0" w:evenHBand="0" w:firstRowFirstColumn="0" w:firstRowLastColumn="0" w:lastRowFirstColumn="0" w:lastRowLastColumn="0"/>
+            </w:pPr>
+          </w:p>
+        </w:tc>
+      </w:tr>
+      <w:tr>
+        <w:trPr>
+          <w:cnfStyle w:val="000000100000" w:firstRow="0" w:lastRow="0" w:firstColumn="0" w:lastColumn="0" w:oddVBand="0" w:evenVBand="0" w:oddHBand="1" w:evenHBand="0" w:firstRowFirstColumn="0" w:firstRowLastColumn="0" w:lastRowFirstColumn="0" w:lastRowLastColumn="0"/>
+        </w:trPr>
+        <w:tc>
+          <w:tcPr>
+            <w:cnfStyle w:val="001000000000" w:firstRow="0" w:lastRow="0" w:firstColumn="1" w:lastColumn="0" w:oddVBand="0" w:evenVBand="0" w:oddHBand="0" w:evenHBand="0" w:firstRowFirstColumn="0" w:firstRowLastColumn="0" w:lastRowFirstColumn="0" w:lastRowLastColumn="0"/>
+            <w:tcW w:w="2689" w:type="dxa"/>
+            <w:vMerge/>
+          </w:tcPr>
+          <w:p/>
+        </w:tc>
+        <w:tc>
+          <w:tcPr>
+            <w:tcW w:w="5953" w:type="dxa"/>
+          </w:tcPr>
+          <w:p>
+            <w:pPr>
+              <w:cnfStyle w:val="000000100000" w:firstRow="0" w:lastRow="0" w:firstColumn="0" w:lastColumn="0" w:oddVBand="0" w:evenVBand="0" w:oddHBand="1" w:evenHBand="0" w:firstRowFirstColumn="0" w:firstRowLastColumn="0" w:lastRowFirstColumn="0" w:lastRowLastColumn="0"/>
+            </w:pPr>
+            <w:hyperlink r:id="rId78" w:history="1">
               <w:r>
                 <w:rPr>
                   <w:rStyle w:val="Hyperlink"/>
@@ -3567,7 +3896,15 @@
     </w:tbl>
     <w:p>
       <w:r>
-        <w:t>Oriëntatie op het onderwerp d.m.v. youtube:</w:t>
+        <w:t xml:space="preserve">Oriëntatie op het onderwerp d.m.v. </w:t>
+      </w:r>
+      <w:proofErr w:type="spellStart"/>
+      <w:r>
+        <w:t>youtube</w:t>
+      </w:r>
+      <w:proofErr w:type="spellEnd"/>
+      <w:r>
+        <w:t>:</w:t>
       </w:r>
     </w:p>
     <w:sectPr>

</xml_diff>